<commit_message>
uml y report student4 updated
</commit_message>
<xml_diff>
--- a/reports/D02/Student #4/planning and progress report student 4.docx
+++ b/reports/D02/Student #4/planning and progress report student 4.docx
@@ -69,23 +69,13 @@
         </w:r>
       </w:hyperlink>
       <w:hyperlink r:id="rId7">
-        <w:proofErr w:type="spellStart"/>
         <w:r>
           <w:rPr>
             <w:color w:val="1155CC"/>
             <w:u w:val="single"/>
             <w:lang w:val="en-GB"/>
           </w:rPr>
-          <w:t>AirNav</w:t>
-        </w:r>
-        <w:proofErr w:type="spellEnd"/>
-        <w:r>
-          <w:rPr>
-            <w:color w:val="1155CC"/>
-            <w:u w:val="single"/>
-            <w:lang w:val="en-GB"/>
-          </w:rPr>
-          <w:t>-Logistics</w:t>
+          <w:t>AirNav-Logistics</w:t>
         </w:r>
         <w:r>
           <w:rPr>
@@ -125,7 +115,6 @@
       </w:pPr>
       <w:bookmarkStart w:id="1" w:name="_3n43ydgd5ax3" w:colFirst="0" w:colLast="0"/>
       <w:bookmarkEnd w:id="1"/>
-      <w:proofErr w:type="spellStart"/>
       <w:r>
         <w:rPr>
           <w:b/>
@@ -133,37 +122,7 @@
           <w:sz w:val="26"/>
           <w:szCs w:val="26"/>
         </w:rPr>
-        <w:t>Group</w:t>
-      </w:r>
-      <w:proofErr w:type="spellEnd"/>
-      <w:r>
-        <w:rPr>
-          <w:b/>
-          <w:color w:val="000000"/>
-          <w:sz w:val="26"/>
-          <w:szCs w:val="26"/>
-        </w:rPr>
-        <w:t xml:space="preserve"> </w:t>
-      </w:r>
-      <w:proofErr w:type="spellStart"/>
-      <w:r>
-        <w:rPr>
-          <w:b/>
-          <w:color w:val="000000"/>
-          <w:sz w:val="26"/>
-          <w:szCs w:val="26"/>
-        </w:rPr>
-        <w:t>Members</w:t>
-      </w:r>
-      <w:proofErr w:type="spellEnd"/>
-      <w:r>
-        <w:rPr>
-          <w:b/>
-          <w:color w:val="000000"/>
-          <w:sz w:val="26"/>
-          <w:szCs w:val="26"/>
-        </w:rPr>
-        <w:t>:</w:t>
+        <w:t>Group Members:</w:t>
       </w:r>
     </w:p>
     <w:p>
@@ -174,28 +133,12 @@
         </w:numPr>
         <w:spacing w:before="240"/>
       </w:pPr>
-      <w:proofErr w:type="spellStart"/>
-      <w:r>
-        <w:rPr>
-          <w:b/>
-        </w:rPr>
-        <w:t>Garcia</w:t>
-      </w:r>
-      <w:proofErr w:type="spellEnd"/>
-      <w:r>
-        <w:rPr>
-          <w:b/>
-        </w:rPr>
-        <w:t xml:space="preserve"> de Tejada Delgado, </w:t>
-      </w:r>
-      <w:proofErr w:type="spellStart"/>
-      <w:r>
-        <w:rPr>
-          <w:b/>
-        </w:rPr>
-        <w:t>Jose</w:t>
-      </w:r>
-      <w:proofErr w:type="spellEnd"/>
+      <w:r>
+        <w:rPr>
+          <w:b/>
+        </w:rPr>
+        <w:t>Garcia de Tejada Delgado, Jose</w:t>
+      </w:r>
     </w:p>
     <w:p>
       <w:pPr>
@@ -205,13 +148,8 @@
         </w:numPr>
       </w:pPr>
       <w:r>
-        <w:t xml:space="preserve">Role: </w:t>
-      </w:r>
-      <w:proofErr w:type="spellStart"/>
-      <w:r>
-        <w:t>Developer</w:t>
-      </w:r>
-      <w:proofErr w:type="spellEnd"/>
+        <w:t>Role: Developer</w:t>
+      </w:r>
     </w:p>
     <w:p>
       <w:pPr>
@@ -246,13 +184,8 @@
         </w:numPr>
       </w:pPr>
       <w:r>
-        <w:t xml:space="preserve">Role: </w:t>
-      </w:r>
-      <w:proofErr w:type="spellStart"/>
-      <w:r>
-        <w:t>Developer</w:t>
-      </w:r>
-      <w:proofErr w:type="spellEnd"/>
+        <w:t>Role: Developer</w:t>
+      </w:r>
     </w:p>
     <w:p>
       <w:pPr>
@@ -287,13 +220,8 @@
         </w:numPr>
       </w:pPr>
       <w:r>
-        <w:t xml:space="preserve">Role: Manager, </w:t>
-      </w:r>
-      <w:proofErr w:type="spellStart"/>
-      <w:r>
-        <w:t>Developer</w:t>
-      </w:r>
-      <w:proofErr w:type="spellEnd"/>
+        <w:t>Role: Manager, Developer</w:t>
+      </w:r>
     </w:p>
     <w:p>
       <w:pPr>
@@ -313,33 +241,11 @@
           <w:numId w:val="6"/>
         </w:numPr>
       </w:pPr>
-      <w:proofErr w:type="spellStart"/>
-      <w:r>
-        <w:rPr>
-          <w:b/>
-        </w:rPr>
-        <w:t>Gomez</w:t>
-      </w:r>
-      <w:proofErr w:type="spellEnd"/>
-      <w:r>
-        <w:rPr>
-          <w:b/>
-        </w:rPr>
-        <w:t xml:space="preserve"> </w:t>
-      </w:r>
-      <w:proofErr w:type="spellStart"/>
-      <w:r>
-        <w:rPr>
-          <w:b/>
-        </w:rPr>
-        <w:t>Claraco</w:t>
-      </w:r>
-      <w:proofErr w:type="spellEnd"/>
-      <w:r>
-        <w:rPr>
-          <w:b/>
-        </w:rPr>
-        <w:t>, Nicolas</w:t>
+      <w:r>
+        <w:rPr>
+          <w:b/>
+        </w:rPr>
+        <w:t>Gomez Claraco, Nicolas</w:t>
       </w:r>
     </w:p>
     <w:p>
@@ -350,13 +256,8 @@
         </w:numPr>
       </w:pPr>
       <w:r>
-        <w:t xml:space="preserve">Role: </w:t>
-      </w:r>
-      <w:proofErr w:type="spellStart"/>
-      <w:r>
-        <w:t>Developer</w:t>
-      </w:r>
-      <w:proofErr w:type="spellEnd"/>
+        <w:t>Role: Developer</w:t>
+      </w:r>
     </w:p>
     <w:p>
       <w:pPr>
@@ -391,21 +292,8 @@
         </w:numPr>
       </w:pPr>
       <w:r>
-        <w:t xml:space="preserve">Role: </w:t>
-      </w:r>
-      <w:proofErr w:type="spellStart"/>
-      <w:r>
-        <w:t>Tester</w:t>
-      </w:r>
-      <w:proofErr w:type="spellEnd"/>
-      <w:r>
-        <w:t xml:space="preserve">, </w:t>
-      </w:r>
-      <w:proofErr w:type="spellStart"/>
-      <w:r>
-        <w:t>Developer</w:t>
-      </w:r>
-      <w:proofErr w:type="spellEnd"/>
+        <w:t>Role: Tester, Developer</w:t>
+      </w:r>
     </w:p>
     <w:p>
       <w:pPr>
@@ -460,36 +348,8 @@
           <w:szCs w:val="34"/>
         </w:rPr>
         <w:lastRenderedPageBreak/>
-        <w:t xml:space="preserve">Table </w:t>
-      </w:r>
-      <w:proofErr w:type="spellStart"/>
-      <w:r>
-        <w:rPr>
-          <w:b/>
-          <w:sz w:val="34"/>
-          <w:szCs w:val="34"/>
-        </w:rPr>
-        <w:t>of</w:t>
-      </w:r>
-      <w:proofErr w:type="spellEnd"/>
-      <w:r>
-        <w:rPr>
-          <w:b/>
-          <w:sz w:val="34"/>
-          <w:szCs w:val="34"/>
-        </w:rPr>
-        <w:t xml:space="preserve"> </w:t>
-      </w:r>
-      <w:proofErr w:type="spellStart"/>
-      <w:r>
-        <w:rPr>
-          <w:b/>
-          <w:sz w:val="34"/>
-          <w:szCs w:val="34"/>
-        </w:rPr>
-        <w:t>Contents</w:t>
-      </w:r>
-      <w:proofErr w:type="spellEnd"/>
+        <w:t>Table of Contents</w:t>
+      </w:r>
     </w:p>
     <w:p>
       <w:pPr>
@@ -503,16 +363,8 @@
         <w:rPr>
           <w:b/>
         </w:rPr>
-        <w:t xml:space="preserve">Executive </w:t>
-      </w:r>
-      <w:proofErr w:type="spellStart"/>
-      <w:r>
-        <w:rPr>
-          <w:b/>
-        </w:rPr>
-        <w:t>Summary</w:t>
-      </w:r>
-      <w:proofErr w:type="spellEnd"/>
+        <w:t>Executive Summary</w:t>
+      </w:r>
     </w:p>
     <w:p>
       <w:pPr>
@@ -521,19 +373,11 @@
           <w:numId w:val="9"/>
         </w:numPr>
       </w:pPr>
-      <w:proofErr w:type="spellStart"/>
-      <w:r>
-        <w:rPr>
-          <w:b/>
-        </w:rPr>
-        <w:t>Revision</w:t>
-      </w:r>
-      <w:proofErr w:type="spellEnd"/>
-      <w:r>
-        <w:rPr>
-          <w:b/>
-        </w:rPr>
-        <w:t xml:space="preserve"> Table</w:t>
+      <w:r>
+        <w:rPr>
+          <w:b/>
+        </w:rPr>
+        <w:t>Revision Table</w:t>
       </w:r>
     </w:p>
     <w:p>
@@ -543,14 +387,12 @@
           <w:numId w:val="9"/>
         </w:numPr>
       </w:pPr>
-      <w:proofErr w:type="spellStart"/>
       <w:r>
         <w:rPr>
           <w:b/>
         </w:rPr>
         <w:t>Introduction</w:t>
       </w:r>
-      <w:proofErr w:type="spellEnd"/>
     </w:p>
     <w:p>
       <w:pPr>
@@ -559,28 +401,12 @@
           <w:numId w:val="9"/>
         </w:numPr>
       </w:pPr>
-      <w:proofErr w:type="spellStart"/>
-      <w:r>
-        <w:rPr>
-          <w:b/>
-        </w:rPr>
-        <w:t>Planning</w:t>
-      </w:r>
-      <w:proofErr w:type="spellEnd"/>
-      <w:r>
-        <w:rPr>
-          <w:b/>
-        </w:rPr>
-        <w:t xml:space="preserve"> </w:t>
-      </w:r>
-      <w:proofErr w:type="spellStart"/>
-      <w:r>
-        <w:rPr>
-          <w:b/>
-        </w:rPr>
-        <w:t>Chapter</w:t>
-      </w:r>
-      <w:proofErr w:type="spellEnd"/>
+      <w:r>
+        <w:rPr>
+          <w:b/>
+        </w:rPr>
+        <w:t>Planning Chapter</w:t>
+      </w:r>
     </w:p>
     <w:p>
       <w:pPr>
@@ -589,19 +415,9 @@
           <w:numId w:val="9"/>
         </w:numPr>
       </w:pPr>
-      <w:proofErr w:type="spellStart"/>
-      <w:r>
-        <w:t>Tasks</w:t>
-      </w:r>
-      <w:proofErr w:type="spellEnd"/>
-      <w:r>
-        <w:t xml:space="preserve"> </w:t>
-      </w:r>
-      <w:proofErr w:type="spellStart"/>
-      <w:r>
-        <w:t>Performed</w:t>
-      </w:r>
-      <w:proofErr w:type="spellEnd"/>
+      <w:r>
+        <w:t>Tasks Performed</w:t>
+      </w:r>
     </w:p>
     <w:p>
       <w:pPr>
@@ -611,35 +427,9 @@
           <w:numId w:val="9"/>
         </w:numPr>
       </w:pPr>
-      <w:proofErr w:type="spellStart"/>
-      <w:r>
-        <w:t>Screenshots</w:t>
-      </w:r>
-      <w:proofErr w:type="spellEnd"/>
-      <w:r>
-        <w:t xml:space="preserve"> </w:t>
-      </w:r>
-      <w:proofErr w:type="spellStart"/>
-      <w:r>
-        <w:t>of</w:t>
-      </w:r>
-      <w:proofErr w:type="spellEnd"/>
-      <w:r>
-        <w:t xml:space="preserve"> </w:t>
-      </w:r>
-      <w:proofErr w:type="spellStart"/>
-      <w:r>
-        <w:t>Development</w:t>
-      </w:r>
-      <w:proofErr w:type="spellEnd"/>
-      <w:r>
-        <w:t xml:space="preserve"> </w:t>
-      </w:r>
-      <w:proofErr w:type="spellStart"/>
-      <w:r>
-        <w:t>Stages</w:t>
-      </w:r>
-      <w:proofErr w:type="spellEnd"/>
+      <w:r>
+        <w:t>Screenshots of Development Stages</w:t>
+      </w:r>
     </w:p>
     <w:p>
       <w:pPr>
@@ -648,22 +438,12 @@
           <w:numId w:val="9"/>
         </w:numPr>
       </w:pPr>
-      <w:proofErr w:type="spellStart"/>
       <w:r>
         <w:t>E</w:t>
       </w:r>
       <w:r>
-        <w:t>stimated</w:t>
-      </w:r>
-      <w:proofErr w:type="spellEnd"/>
-      <w:r>
-        <w:t xml:space="preserve"> </w:t>
-      </w:r>
-      <w:proofErr w:type="spellStart"/>
-      <w:r>
-        <w:t>cost</w:t>
-      </w:r>
-      <w:proofErr w:type="spellEnd"/>
+        <w:t>stimated cost</w:t>
+      </w:r>
     </w:p>
     <w:p>
       <w:pPr>
@@ -676,31 +456,13 @@
           <w:bCs/>
         </w:rPr>
       </w:pPr>
-      <w:proofErr w:type="spellStart"/>
-      <w:r>
-        <w:rPr>
-          <w:b/>
-          <w:bCs/>
-        </w:rPr>
-        <w:t>Progress</w:t>
-      </w:r>
-      <w:proofErr w:type="spellEnd"/>
-      <w:r>
-        <w:rPr>
-          <w:b/>
-          <w:bCs/>
-        </w:rPr>
-        <w:t xml:space="preserve"> </w:t>
-      </w:r>
-      <w:proofErr w:type="spellStart"/>
-      <w:r>
-        <w:rPr>
-          <w:b/>
-          <w:bCs/>
-        </w:rPr>
-        <w:t>chapter</w:t>
-      </w:r>
-      <w:proofErr w:type="spellEnd"/>
+      <w:r>
+        <w:rPr>
+          <w:b/>
+          <w:bCs/>
+        </w:rPr>
+        <w:t>Progress chapter</w:t>
+      </w:r>
     </w:p>
     <w:p>
       <w:pPr>
@@ -709,19 +471,9 @@
           <w:numId w:val="9"/>
         </w:numPr>
       </w:pPr>
-      <w:proofErr w:type="spellStart"/>
-      <w:r>
-        <w:t>Progress</w:t>
-      </w:r>
-      <w:proofErr w:type="spellEnd"/>
-      <w:r>
-        <w:t xml:space="preserve"> </w:t>
-      </w:r>
-      <w:proofErr w:type="spellStart"/>
-      <w:r>
-        <w:t>Records</w:t>
-      </w:r>
-      <w:proofErr w:type="spellEnd"/>
+      <w:r>
+        <w:t>Progress Records</w:t>
+      </w:r>
     </w:p>
     <w:p>
       <w:pPr>
@@ -730,19 +482,9 @@
           <w:numId w:val="9"/>
         </w:numPr>
       </w:pPr>
-      <w:proofErr w:type="spellStart"/>
-      <w:r>
-        <w:t>Conflicts</w:t>
-      </w:r>
-      <w:proofErr w:type="spellEnd"/>
-      <w:r>
-        <w:t xml:space="preserve"> and </w:t>
-      </w:r>
-      <w:proofErr w:type="spellStart"/>
-      <w:r>
-        <w:t>Resolution</w:t>
-      </w:r>
-      <w:proofErr w:type="spellEnd"/>
+      <w:r>
+        <w:t>Conflicts and Resolution</w:t>
+      </w:r>
     </w:p>
     <w:p>
       <w:pPr>
@@ -751,19 +493,9 @@
           <w:numId w:val="9"/>
         </w:numPr>
       </w:pPr>
-      <w:proofErr w:type="spellStart"/>
-      <w:r>
-        <w:t>Cost</w:t>
-      </w:r>
-      <w:proofErr w:type="spellEnd"/>
-      <w:r>
-        <w:t xml:space="preserve"> </w:t>
-      </w:r>
-      <w:proofErr w:type="spellStart"/>
-      <w:r>
-        <w:t>Comparison</w:t>
-      </w:r>
-      <w:proofErr w:type="spellEnd"/>
+      <w:r>
+        <w:t>Cost Comparison</w:t>
+      </w:r>
     </w:p>
     <w:p>
       <w:pPr>
@@ -772,14 +504,12 @@
           <w:numId w:val="9"/>
         </w:numPr>
       </w:pPr>
-      <w:proofErr w:type="spellStart"/>
       <w:r>
         <w:rPr>
           <w:b/>
         </w:rPr>
         <w:t>Conclusions</w:t>
       </w:r>
-      <w:proofErr w:type="spellEnd"/>
     </w:p>
     <w:p>
       <w:pPr>
@@ -789,14 +519,12 @@
         </w:numPr>
         <w:spacing w:after="240"/>
       </w:pPr>
-      <w:proofErr w:type="spellStart"/>
       <w:r>
         <w:rPr>
           <w:b/>
         </w:rPr>
         <w:t>Bibliography</w:t>
       </w:r>
-      <w:proofErr w:type="spellEnd"/>
     </w:p>
     <w:p>
       <w:pPr>
@@ -998,44 +726,20 @@
           <w:sz w:val="34"/>
           <w:szCs w:val="34"/>
         </w:rPr>
-        <w:t xml:space="preserve">Executive </w:t>
-      </w:r>
-      <w:proofErr w:type="spellStart"/>
-      <w:r>
-        <w:rPr>
-          <w:b/>
-          <w:sz w:val="34"/>
-          <w:szCs w:val="34"/>
-        </w:rPr>
-        <w:t>Summary</w:t>
-      </w:r>
-      <w:proofErr w:type="spellEnd"/>
-    </w:p>
-    <w:p>
-      <w:pPr>
-        <w:rPr>
-          <w:lang w:val="en-GB"/>
-        </w:rPr>
-      </w:pPr>
-      <w:r>
-        <w:rPr>
-          <w:lang w:val="en-GB"/>
-        </w:rPr>
-        <w:t xml:space="preserve">This report seeks to outline the analysis, planning, and current progress of the </w:t>
-      </w:r>
-      <w:proofErr w:type="spellStart"/>
-      <w:r>
-        <w:rPr>
-          <w:lang w:val="en-GB"/>
-        </w:rPr>
-        <w:t>AirNav</w:t>
-      </w:r>
-      <w:proofErr w:type="spellEnd"/>
-      <w:r>
-        <w:rPr>
-          <w:lang w:val="en-GB"/>
-        </w:rPr>
-        <w:t>-Logistics project, aimed at developing a robust logistics management system for charter flights at airports. It provides a detailed account of the tasks completed, the advancement of key features, and both the estimated and actual budget.</w:t>
+        <w:t>Executive Summary</w:t>
+      </w:r>
+    </w:p>
+    <w:p>
+      <w:pPr>
+        <w:rPr>
+          <w:lang w:val="en-GB"/>
+        </w:rPr>
+      </w:pPr>
+      <w:r>
+        <w:rPr>
+          <w:lang w:val="en-GB"/>
+        </w:rPr>
+        <w:t>This report seeks to outline the analysis, planning, and current progress of the AirNav-Logistics project, aimed at developing a robust logistics management system for charter flights at airports. It provides a detailed account of the tasks completed, the advancement of key features, and both the estimated and actual budget.</w:t>
       </w:r>
     </w:p>
     <w:p>
@@ -1065,23 +769,13 @@
       </w:pPr>
       <w:bookmarkStart w:id="16" w:name="_hrjvo73wwidw" w:colFirst="0" w:colLast="0"/>
       <w:bookmarkEnd w:id="16"/>
-      <w:proofErr w:type="spellStart"/>
       <w:r>
         <w:rPr>
           <w:b/>
           <w:sz w:val="34"/>
           <w:szCs w:val="34"/>
         </w:rPr>
-        <w:t>Revision</w:t>
-      </w:r>
-      <w:proofErr w:type="spellEnd"/>
-      <w:r>
-        <w:rPr>
-          <w:b/>
-          <w:sz w:val="34"/>
-          <w:szCs w:val="34"/>
-        </w:rPr>
-        <w:t xml:space="preserve"> Table</w:t>
+        <w:t>Revision Table</w:t>
       </w:r>
     </w:p>
     <w:tbl>
@@ -1129,14 +823,12 @@
             <w:pPr>
               <w:jc w:val="center"/>
             </w:pPr>
-            <w:proofErr w:type="spellStart"/>
             <w:r>
               <w:rPr>
                 <w:b/>
               </w:rPr>
               <w:t>Revision</w:t>
             </w:r>
-            <w:proofErr w:type="spellEnd"/>
           </w:p>
         </w:tc>
         <w:tc>
@@ -1187,14 +879,12 @@
             <w:pPr>
               <w:jc w:val="center"/>
             </w:pPr>
-            <w:proofErr w:type="spellStart"/>
             <w:r>
               <w:rPr>
                 <w:b/>
               </w:rPr>
               <w:t>Description</w:t>
             </w:r>
-            <w:proofErr w:type="spellEnd"/>
           </w:p>
         </w:tc>
       </w:tr>
@@ -1357,16 +1047,7 @@
           </w:tcPr>
           <w:p>
             <w:r>
-              <w:t>11</w:t>
-            </w:r>
-            <w:r>
-              <w:t>/0</w:t>
-            </w:r>
-            <w:r>
-              <w:t>3</w:t>
-            </w:r>
-            <w:r>
-              <w:t>/2025</w:t>
+              <w:t>11/03/2025</w:t>
             </w:r>
           </w:p>
         </w:tc>
@@ -1414,13 +1095,7 @@
               <w:rPr>
                 <w:lang w:val="en-GB"/>
               </w:rPr>
-              <w:t xml:space="preserve">updated for </w:t>
-            </w:r>
-            <w:r>
-              <w:rPr>
-                <w:lang w:val="en-GB"/>
-              </w:rPr>
-              <w:t>D</w:t>
+              <w:t>updated for D</w:t>
             </w:r>
             <w:r>
               <w:rPr>
@@ -1487,21 +1162,7 @@
         <w:rPr>
           <w:lang w:val="en-GB"/>
         </w:rPr>
-        <w:t xml:space="preserve">This document provides an overview of the analysis, planning, and progress made in the </w:t>
-      </w:r>
-      <w:proofErr w:type="spellStart"/>
-      <w:r>
-        <w:rPr>
-          <w:lang w:val="en-GB"/>
-        </w:rPr>
-        <w:t>AirNav</w:t>
-      </w:r>
-      <w:proofErr w:type="spellEnd"/>
-      <w:r>
-        <w:rPr>
-          <w:lang w:val="en-GB"/>
-        </w:rPr>
-        <w:t>-Logistics project, developed by team C1.027. The primary objective of the project is to design a system that helps airports efficiently manage resources for charter flights.</w:t>
+        <w:t>This document provides an overview of the analysis, planning, and progress made in the AirNav-Logistics project, developed by team C1.027. The primary objective of the project is to design a system that helps airports efficiently manage resources for charter flights.</w:t>
       </w:r>
     </w:p>
     <w:p>
@@ -1761,14 +1422,7 @@
           <w:b/>
           <w:lang w:val="en-GB"/>
         </w:rPr>
-        <w:t xml:space="preserve"> </w:t>
-      </w:r>
-      <w:r>
-        <w:rPr>
-          <w:b/>
-          <w:lang w:val="en-GB"/>
-        </w:rPr>
-        <w:t>implemented the data models for passenger claims and tracking logs, including fields like registration timestamp, passenger email, claim type, resolution status, and tracking log details</w:t>
+        <w:t xml:space="preserve"> implemented the data models for passenger claims and tracking logs, including fields like registration timestamp, passenger email, claim type, resolution status, and tracking log details</w:t>
       </w:r>
     </w:p>
     <w:p>
@@ -2420,17 +2074,8 @@
           <w:b/>
           <w:lang w:val="en-GB"/>
         </w:rPr>
-        <w:t xml:space="preserve">3 </w:t>
-      </w:r>
-      <w:proofErr w:type="gramStart"/>
-      <w:r>
-        <w:rPr>
-          <w:b/>
-          <w:lang w:val="en-GB"/>
-        </w:rPr>
-        <w:t>hour</w:t>
-      </w:r>
-      <w:proofErr w:type="gramEnd"/>
+        <w:t>3 hour</w:t>
+      </w:r>
     </w:p>
     <w:p>
       <w:pPr>
@@ -2761,47 +2406,7 @@
           <w:sz w:val="26"/>
           <w:szCs w:val="26"/>
         </w:rPr>
-        <w:t>→</w:t>
-      </w:r>
-      <w:proofErr w:type="spellStart"/>
-      <w:r>
-        <w:rPr>
-          <w:rFonts w:ascii="Arial Unicode MS" w:eastAsia="Arial Unicode MS" w:hAnsi="Arial Unicode MS" w:cs="Arial Unicode MS"/>
-          <w:b/>
-          <w:sz w:val="26"/>
-          <w:szCs w:val="26"/>
-        </w:rPr>
-        <w:t>Group</w:t>
-      </w:r>
-      <w:proofErr w:type="spellEnd"/>
-      <w:r>
-        <w:rPr>
-          <w:rFonts w:ascii="Arial Unicode MS" w:eastAsia="Arial Unicode MS" w:hAnsi="Arial Unicode MS" w:cs="Arial Unicode MS"/>
-          <w:b/>
-          <w:sz w:val="26"/>
-          <w:szCs w:val="26"/>
-        </w:rPr>
-        <w:t xml:space="preserve"> </w:t>
-      </w:r>
-      <w:proofErr w:type="spellStart"/>
-      <w:r>
-        <w:rPr>
-          <w:rFonts w:ascii="Arial Unicode MS" w:eastAsia="Arial Unicode MS" w:hAnsi="Arial Unicode MS" w:cs="Arial Unicode MS"/>
-          <w:b/>
-          <w:sz w:val="26"/>
-          <w:szCs w:val="26"/>
-        </w:rPr>
-        <w:t>requirements</w:t>
-      </w:r>
-      <w:proofErr w:type="spellEnd"/>
-      <w:r>
-        <w:rPr>
-          <w:rFonts w:ascii="Arial Unicode MS" w:eastAsia="Arial Unicode MS" w:hAnsi="Arial Unicode MS" w:cs="Arial Unicode MS"/>
-          <w:b/>
-          <w:sz w:val="26"/>
-          <w:szCs w:val="26"/>
-        </w:rPr>
-        <w:t>:</w:t>
+        <w:t>→Group requirements:</w:t>
       </w:r>
     </w:p>
     <w:p>
@@ -2931,15 +2536,7 @@
           <w:b/>
           <w:lang w:val="en-GB"/>
         </w:rPr>
-        <w:t>Description</w:t>
-      </w:r>
-      <w:proofErr w:type="gramStart"/>
-      <w:r>
-        <w:rPr>
-          <w:b/>
-          <w:lang w:val="en-GB"/>
-        </w:rPr>
-        <w:t>:</w:t>
+        <w:t>Description:</w:t>
       </w:r>
       <w:r>
         <w:rPr>
@@ -2952,15 +2549,7 @@
           <w:b/>
           <w:lang w:val="en-GB"/>
         </w:rPr>
-        <w:t>:</w:t>
-      </w:r>
-      <w:proofErr w:type="gramEnd"/>
-      <w:r>
-        <w:rPr>
-          <w:b/>
-          <w:lang w:val="en-GB"/>
-        </w:rPr>
-        <w:t xml:space="preserve"> Generated sample data for testing, including two </w:t>
+        <w:t xml:space="preserve">: Generated sample data for testing, including two </w:t>
       </w:r>
       <w:r>
         <w:rPr>
@@ -3023,14 +2612,7 @@
           <w:b/>
           <w:lang w:val="en-GB"/>
         </w:rPr>
-        <w:t>admin</w:t>
-      </w:r>
-      <w:r>
-        <w:rPr>
-          <w:b/>
-          <w:lang w:val="en-GB"/>
-        </w:rPr>
-        <w:t>2</w:t>
+        <w:t>admin2</w:t>
       </w:r>
       <w:r>
         <w:rPr>
@@ -3044,14 +2626,7 @@
           <w:b/>
           <w:lang w:val="en-GB"/>
         </w:rPr>
-        <w:t>admin</w:t>
-      </w:r>
-      <w:r>
-        <w:rPr>
-          <w:b/>
-          <w:lang w:val="en-GB"/>
-        </w:rPr>
-        <w:t>2</w:t>
+        <w:t>admin2</w:t>
       </w:r>
       <w:r>
         <w:rPr>
@@ -3065,21 +2640,7 @@
           <w:b/>
           <w:lang w:val="en-GB"/>
         </w:rPr>
-        <w:t xml:space="preserve"> Also included data</w:t>
-      </w:r>
-      <w:r>
-        <w:rPr>
-          <w:b/>
-          <w:lang w:val="en-GB"/>
-        </w:rPr>
-        <w:t xml:space="preserve"> for test purpose</w:t>
-      </w:r>
-      <w:r>
-        <w:rPr>
-          <w:b/>
-          <w:lang w:val="en-GB"/>
-        </w:rPr>
-        <w:t xml:space="preserve"> for the entities </w:t>
+        <w:t xml:space="preserve"> Also included data for test purpose for the entities </w:t>
       </w:r>
       <w:r>
         <w:rPr>
@@ -3205,19 +2766,11 @@
           <w:numId w:val="2"/>
         </w:numPr>
       </w:pPr>
-      <w:proofErr w:type="spellStart"/>
-      <w:r>
-        <w:rPr>
-          <w:b/>
-        </w:rPr>
-        <w:t>Planned</w:t>
-      </w:r>
-      <w:proofErr w:type="spellEnd"/>
-      <w:r>
-        <w:rPr>
-          <w:b/>
-        </w:rPr>
-        <w:t xml:space="preserve"> Time:</w:t>
+      <w:r>
+        <w:rPr>
+          <w:b/>
+        </w:rPr>
+        <w:t>Planned Time:</w:t>
       </w:r>
       <w:r>
         <w:t xml:space="preserve"> </w:t>
@@ -3226,13 +2779,8 @@
         <w:t>5</w:t>
       </w:r>
       <w:r>
-        <w:t xml:space="preserve"> </w:t>
-      </w:r>
-      <w:proofErr w:type="spellStart"/>
-      <w:r>
-        <w:t>hours</w:t>
-      </w:r>
-      <w:proofErr w:type="spellEnd"/>
+        <w:t xml:space="preserve"> hours</w:t>
+      </w:r>
     </w:p>
     <w:p>
       <w:pPr>
@@ -3255,13 +2803,8 @@
         <w:t>8</w:t>
       </w:r>
       <w:r>
-        <w:t xml:space="preserve"> </w:t>
-      </w:r>
-      <w:proofErr w:type="spellStart"/>
-      <w:r>
-        <w:t>hours</w:t>
-      </w:r>
-      <w:proofErr w:type="spellEnd"/>
+        <w:t xml:space="preserve"> hours</w:t>
+      </w:r>
     </w:p>
     <w:p>
       <w:pPr>
@@ -3415,6 +2958,183 @@
     <w:p>
       <w:pPr>
         <w:spacing w:after="240"/>
+        <w:rPr>
+          <w:lang w:val="en-GB"/>
+        </w:rPr>
+      </w:pPr>
+      <w:r>
+        <w:rPr>
+          <w:b/>
+          <w:bCs/>
+          <w:lang w:val="en-GB"/>
+        </w:rPr>
+        <w:t xml:space="preserve">Task </w:t>
+      </w:r>
+      <w:r>
+        <w:rPr>
+          <w:b/>
+          <w:bCs/>
+          <w:lang w:val="en-GB"/>
+        </w:rPr>
+        <w:t>8</w:t>
+      </w:r>
+      <w:r>
+        <w:rPr>
+          <w:b/>
+          <w:bCs/>
+          <w:lang w:val="en-GB"/>
+        </w:rPr>
+        <w:t xml:space="preserve">: </w:t>
+      </w:r>
+      <w:r>
+        <w:rPr>
+          <w:b/>
+          <w:bCs/>
+          <w:lang w:val="en-GB"/>
+        </w:rPr>
+        <w:t xml:space="preserve">Attending to group meetings </w:t>
+      </w:r>
+    </w:p>
+    <w:p>
+      <w:pPr>
+        <w:numPr>
+          <w:ilvl w:val="0"/>
+          <w:numId w:val="28"/>
+        </w:numPr>
+        <w:spacing w:after="240"/>
+        <w:rPr>
+          <w:lang w:val="en-GB"/>
+        </w:rPr>
+      </w:pPr>
+      <w:r>
+        <w:rPr>
+          <w:b/>
+          <w:bCs/>
+          <w:lang w:val="en-GB"/>
+        </w:rPr>
+        <w:t>Description</w:t>
+      </w:r>
+      <w:r>
+        <w:rPr>
+          <w:lang w:val="en-GB"/>
+        </w:rPr>
+        <w:t xml:space="preserve">: </w:t>
+      </w:r>
+      <w:r>
+        <w:rPr>
+          <w:lang w:val="en-GB"/>
+        </w:rPr>
+        <w:t>This task involved actively participating in group meetings to discuss and collaborate on the design and implementation of the data model</w:t>
+      </w:r>
+      <w:r>
+        <w:rPr>
+          <w:lang w:val="en-GB"/>
+        </w:rPr>
+        <w:t>.</w:t>
+      </w:r>
+    </w:p>
+    <w:p>
+      <w:pPr>
+        <w:numPr>
+          <w:ilvl w:val="0"/>
+          <w:numId w:val="28"/>
+        </w:numPr>
+        <w:spacing w:after="240"/>
+        <w:rPr>
+          <w:lang w:val="en-GB"/>
+        </w:rPr>
+      </w:pPr>
+      <w:r>
+        <w:rPr>
+          <w:b/>
+          <w:bCs/>
+          <w:lang w:val="en-GB"/>
+        </w:rPr>
+        <w:t>Assigned to</w:t>
+      </w:r>
+      <w:r>
+        <w:rPr>
+          <w:lang w:val="en-GB"/>
+        </w:rPr>
+        <w:t>: Nicolás Gómez (developer)</w:t>
+      </w:r>
+    </w:p>
+    <w:p>
+      <w:pPr>
+        <w:numPr>
+          <w:ilvl w:val="0"/>
+          <w:numId w:val="28"/>
+        </w:numPr>
+        <w:spacing w:after="240"/>
+        <w:rPr>
+          <w:lang w:val="en-GB"/>
+        </w:rPr>
+      </w:pPr>
+      <w:r>
+        <w:rPr>
+          <w:b/>
+          <w:bCs/>
+          <w:lang w:val="en-GB"/>
+        </w:rPr>
+        <w:t>Planned Time</w:t>
+      </w:r>
+      <w:r>
+        <w:rPr>
+          <w:lang w:val="en-GB"/>
+        </w:rPr>
+        <w:t>: 2 hours</w:t>
+      </w:r>
+    </w:p>
+    <w:p>
+      <w:pPr>
+        <w:numPr>
+          <w:ilvl w:val="0"/>
+          <w:numId w:val="28"/>
+        </w:numPr>
+        <w:spacing w:after="240"/>
+        <w:rPr>
+          <w:lang w:val="en-GB"/>
+        </w:rPr>
+      </w:pPr>
+      <w:r>
+        <w:rPr>
+          <w:b/>
+          <w:bCs/>
+          <w:lang w:val="en-GB"/>
+        </w:rPr>
+        <w:t>Actual Time</w:t>
+      </w:r>
+      <w:r>
+        <w:rPr>
+          <w:lang w:val="en-GB"/>
+        </w:rPr>
+        <w:t xml:space="preserve">: </w:t>
+      </w:r>
+      <w:r>
+        <w:rPr>
+          <w:lang w:val="en-GB"/>
+        </w:rPr>
+        <w:t>2</w:t>
+      </w:r>
+      <w:r>
+        <w:rPr>
+          <w:lang w:val="en-GB"/>
+        </w:rPr>
+        <w:t xml:space="preserve"> hour</w:t>
+      </w:r>
+    </w:p>
+    <w:p>
+      <w:pPr>
+        <w:spacing w:after="240"/>
+        <w:ind w:left="720"/>
+        <w:rPr>
+          <w:lang w:val="en-GB"/>
+        </w:rPr>
+      </w:pPr>
+    </w:p>
+    <w:p>
+      <w:pPr>
+        <w:spacing w:after="240"/>
         <w:ind w:left="720"/>
       </w:pPr>
     </w:p>
@@ -3428,7 +3148,6 @@
           <w:szCs w:val="26"/>
         </w:rPr>
       </w:pPr>
-      <w:proofErr w:type="spellStart"/>
       <w:r>
         <w:rPr>
           <w:rFonts w:ascii="Calibri" w:eastAsia="Calibri" w:hAnsi="Calibri" w:cs="Calibri"/>
@@ -3437,75 +3156,8 @@
           <w:sz w:val="26"/>
           <w:szCs w:val="26"/>
         </w:rPr>
-        <w:t>Screenshots</w:t>
-      </w:r>
-      <w:proofErr w:type="spellEnd"/>
-      <w:r>
-        <w:rPr>
-          <w:rFonts w:ascii="Calibri" w:eastAsia="Calibri" w:hAnsi="Calibri" w:cs="Calibri"/>
-          <w:b/>
-          <w:color w:val="000000"/>
-          <w:sz w:val="26"/>
-          <w:szCs w:val="26"/>
-        </w:rPr>
-        <w:t xml:space="preserve"> </w:t>
-      </w:r>
-      <w:proofErr w:type="spellStart"/>
-      <w:r>
-        <w:rPr>
-          <w:rFonts w:ascii="Calibri" w:eastAsia="Calibri" w:hAnsi="Calibri" w:cs="Calibri"/>
-          <w:b/>
-          <w:color w:val="000000"/>
-          <w:sz w:val="26"/>
-          <w:szCs w:val="26"/>
-        </w:rPr>
-        <w:t>of</w:t>
-      </w:r>
-      <w:proofErr w:type="spellEnd"/>
-      <w:r>
-        <w:rPr>
-          <w:rFonts w:ascii="Calibri" w:eastAsia="Calibri" w:hAnsi="Calibri" w:cs="Calibri"/>
-          <w:b/>
-          <w:color w:val="000000"/>
-          <w:sz w:val="26"/>
-          <w:szCs w:val="26"/>
-        </w:rPr>
-        <w:t xml:space="preserve"> </w:t>
-      </w:r>
-      <w:proofErr w:type="spellStart"/>
-      <w:r>
-        <w:rPr>
-          <w:rFonts w:ascii="Calibri" w:eastAsia="Calibri" w:hAnsi="Calibri" w:cs="Calibri"/>
-          <w:b/>
-          <w:color w:val="000000"/>
-          <w:sz w:val="26"/>
-          <w:szCs w:val="26"/>
-        </w:rPr>
-        <w:t>Development</w:t>
-      </w:r>
-      <w:proofErr w:type="spellEnd"/>
-      <w:r>
-        <w:rPr>
-          <w:rFonts w:ascii="Calibri" w:eastAsia="Calibri" w:hAnsi="Calibri" w:cs="Calibri"/>
-          <w:b/>
-          <w:color w:val="000000"/>
-          <w:sz w:val="26"/>
-          <w:szCs w:val="26"/>
-        </w:rPr>
-        <w:t xml:space="preserve"> </w:t>
-      </w:r>
-      <w:proofErr w:type="spellStart"/>
-      <w:r>
-        <w:rPr>
-          <w:rFonts w:ascii="Calibri" w:eastAsia="Calibri" w:hAnsi="Calibri" w:cs="Calibri"/>
-          <w:b/>
-          <w:color w:val="000000"/>
-          <w:sz w:val="26"/>
-          <w:szCs w:val="26"/>
-        </w:rPr>
-        <w:t>Stages</w:t>
-      </w:r>
-      <w:proofErr w:type="spellEnd"/>
+        <w:t>Screenshots of Development Stages</w:t>
+      </w:r>
     </w:p>
     <w:p>
       <w:pPr>
@@ -3676,6 +3328,7 @@
       <w:r>
         <w:rPr>
           <w:rFonts w:ascii="Calibri" w:eastAsia="Calibri" w:hAnsi="Calibri" w:cs="Calibri"/>
+          <w:noProof/>
         </w:rPr>
         <w:drawing>
           <wp:inline distT="0" distB="0" distL="0" distR="0" wp14:anchorId="132AC8CA" wp14:editId="077439CC">
@@ -3765,7 +3418,6 @@
         </w:rPr>
         <w:t xml:space="preserve">Screenshot of all completed tasks in the "Done" lane, indicating the successful completion of all </w:t>
       </w:r>
-      <w:proofErr w:type="gramStart"/>
       <w:r>
         <w:rPr>
           <w:rFonts w:ascii="Calibri" w:eastAsia="Calibri" w:hAnsi="Calibri" w:cs="Calibri"/>
@@ -3773,7 +3425,6 @@
         </w:rPr>
         <w:t>task</w:t>
       </w:r>
-      <w:proofErr w:type="gramEnd"/>
       <w:r>
         <w:rPr>
           <w:rFonts w:ascii="Calibri" w:eastAsia="Calibri" w:hAnsi="Calibri" w:cs="Calibri"/>
@@ -3792,6 +3443,7 @@
         <w:ind w:left="720"/>
         <w:rPr>
           <w:rFonts w:ascii="Calibri" w:eastAsia="Calibri" w:hAnsi="Calibri" w:cs="Calibri"/>
+          <w:lang w:val="en-GB"/>
         </w:rPr>
       </w:pPr>
       <w:r>
@@ -3839,6 +3491,7 @@
         <w:rPr>
           <w:rFonts w:ascii="Calibri" w:eastAsia="Calibri" w:hAnsi="Calibri" w:cs="Calibri"/>
           <w:noProof/>
+          <w:lang w:val="en-GB"/>
         </w:rPr>
         <w:t xml:space="preserve"> </w:t>
       </w:r>
@@ -4248,6 +3901,10 @@
     </w:p>
     <w:p>
       <w:pPr>
+        <w:numPr>
+          <w:ilvl w:val="0"/>
+          <w:numId w:val="29"/>
+        </w:numPr>
         <w:spacing w:before="240" w:after="240"/>
         <w:rPr>
           <w:b/>
@@ -4261,25 +3918,60 @@
           <w:bCs/>
           <w:lang w:val="en-GB"/>
         </w:rPr>
-        <w:t xml:space="preserve">Total Estimated Hours for Nicolás Gómez </w:t>
-      </w:r>
-      <w:proofErr w:type="spellStart"/>
-      <w:r>
-        <w:rPr>
-          <w:b/>
-          <w:bCs/>
-          <w:lang w:val="en-GB"/>
-        </w:rPr>
-        <w:t>Claraco</w:t>
-      </w:r>
-      <w:proofErr w:type="spellEnd"/>
-      <w:r>
-        <w:rPr>
-          <w:b/>
-          <w:bCs/>
-          <w:lang w:val="en-GB"/>
-        </w:rPr>
-        <w:t>:</w:t>
+        <w:t>Attending to group meetings</w:t>
+      </w:r>
+      <w:r>
+        <w:rPr>
+          <w:b/>
+          <w:bCs/>
+          <w:lang w:val="en-GB"/>
+        </w:rPr>
+        <w:t xml:space="preserve">: </w:t>
+      </w:r>
+      <w:r>
+        <w:rPr>
+          <w:b/>
+          <w:bCs/>
+          <w:lang w:val="en-GB"/>
+        </w:rPr>
+        <w:t>2</w:t>
+      </w:r>
+      <w:r>
+        <w:rPr>
+          <w:b/>
+          <w:bCs/>
+          <w:lang w:val="en-GB"/>
+        </w:rPr>
+        <w:t xml:space="preserve"> hour</w:t>
+      </w:r>
+    </w:p>
+    <w:p>
+      <w:pPr>
+        <w:spacing w:before="240" w:after="240"/>
+        <w:ind w:left="720"/>
+        <w:rPr>
+          <w:b/>
+          <w:bCs/>
+          <w:lang w:val="en-GB"/>
+        </w:rPr>
+      </w:pPr>
+    </w:p>
+    <w:p>
+      <w:pPr>
+        <w:spacing w:before="240" w:after="240"/>
+        <w:rPr>
+          <w:b/>
+          <w:bCs/>
+          <w:lang w:val="en-GB"/>
+        </w:rPr>
+      </w:pPr>
+      <w:r>
+        <w:rPr>
+          <w:b/>
+          <w:bCs/>
+          <w:lang w:val="en-GB"/>
+        </w:rPr>
+        <w:t>Total Estimated Hours for Nicolás Gómez Claraco:</w:t>
       </w:r>
       <w:r>
         <w:rPr>
@@ -4343,25 +4035,7 @@
           <w:bCs/>
           <w:lang w:val="en-GB"/>
         </w:rPr>
-        <w:t xml:space="preserve">Developer (Nicolás Gómez </w:t>
-      </w:r>
-      <w:proofErr w:type="spellStart"/>
-      <w:r>
-        <w:rPr>
-          <w:b/>
-          <w:bCs/>
-          <w:lang w:val="en-GB"/>
-        </w:rPr>
-        <w:t>Claraco</w:t>
-      </w:r>
-      <w:proofErr w:type="spellEnd"/>
-      <w:r>
-        <w:rPr>
-          <w:b/>
-          <w:bCs/>
-          <w:lang w:val="en-GB"/>
-        </w:rPr>
-        <w:t>): €20/hour</w:t>
+        <w:t>Developer (Nicolás Gómez Claraco): €20/hour</w:t>
       </w:r>
     </w:p>
     <w:p>
@@ -4391,7 +4065,15 @@
           <w:bCs/>
           <w:lang w:val="en-GB"/>
         </w:rPr>
-        <w:t>31</w:t>
+        <w:t>3</w:t>
+      </w:r>
+      <w:r>
+        <w:rPr>
+          <w:b/>
+          <w:bCs/>
+          <w:lang w:val="en-GB"/>
+        </w:rPr>
+        <w:t>2</w:t>
       </w:r>
       <w:r>
         <w:rPr>
@@ -4407,7 +4089,15 @@
           <w:bCs/>
           <w:lang w:val="en-GB"/>
         </w:rPr>
-        <w:t>62</w:t>
+        <w:t>6</w:t>
+      </w:r>
+      <w:r>
+        <w:rPr>
+          <w:b/>
+          <w:bCs/>
+          <w:lang w:val="en-GB"/>
+        </w:rPr>
+        <w:t>6</w:t>
       </w:r>
       <w:r>
         <w:rPr>
@@ -4433,6 +4123,7 @@
           <w:bCs/>
           <w:lang w:val="en-GB"/>
         </w:rPr>
+        <w:lastRenderedPageBreak/>
         <w:t>Amortization:</w:t>
       </w:r>
     </w:p>
@@ -4451,7 +4142,6 @@
           <w:bCs/>
           <w:lang w:val="en-GB"/>
         </w:rPr>
-        <w:lastRenderedPageBreak/>
         <w:t>The amortization has been calculated using the linear method over a period of three years. Since all software used in this project is free, the annual amortization cost for infrastructure is €0.00.</w:t>
       </w:r>
     </w:p>
@@ -4471,7 +4161,7 @@
           <w:lang w:val="en-GB"/>
         </w:rPr>
         <w:pict w14:anchorId="7A5B175F">
-          <v:rect id="_x0000_i1031" style="width:0;height:.75pt" o:hralign="center" o:hrstd="t" o:hrnoshade="t" o:hr="t" fillcolor="#f8faff" stroked="f"/>
+          <v:rect id="_x0000_i1025" style="width:0;height:.75pt" o:hralign="center" o:hrstd="t" o:hrnoshade="t" o:hr="t" fillcolor="#f8faff" stroked="f"/>
         </w:pict>
       </w:r>
     </w:p>
@@ -4520,7 +4210,15 @@
           <w:bCs/>
           <w:lang w:val="en-GB"/>
         </w:rPr>
-        <w:t>62</w:t>
+        <w:t>6</w:t>
+      </w:r>
+      <w:r>
+        <w:rPr>
+          <w:b/>
+          <w:bCs/>
+          <w:lang w:val="en-GB"/>
+        </w:rPr>
+        <w:t>6</w:t>
       </w:r>
       <w:r>
         <w:rPr>
@@ -4580,7 +4278,15 @@
           <w:bCs/>
           <w:lang w:val="en-GB"/>
         </w:rPr>
-        <w:t>62</w:t>
+        <w:t>6</w:t>
+      </w:r>
+      <w:r>
+        <w:rPr>
+          <w:b/>
+          <w:bCs/>
+          <w:lang w:val="en-GB"/>
+        </w:rPr>
+        <w:t>6</w:t>
       </w:r>
       <w:r>
         <w:rPr>
@@ -4617,34 +4323,14 @@
           <w:szCs w:val="34"/>
         </w:rPr>
       </w:pPr>
-      <w:proofErr w:type="spellStart"/>
       <w:r>
         <w:rPr>
           <w:b/>
           <w:sz w:val="34"/>
           <w:szCs w:val="34"/>
         </w:rPr>
-        <w:t>Progress</w:t>
-      </w:r>
-      <w:proofErr w:type="spellEnd"/>
-      <w:r>
-        <w:rPr>
-          <w:b/>
-          <w:sz w:val="34"/>
-          <w:szCs w:val="34"/>
-        </w:rPr>
-        <w:t xml:space="preserve"> </w:t>
-      </w:r>
-      <w:proofErr w:type="spellStart"/>
-      <w:r>
-        <w:rPr>
-          <w:b/>
-          <w:sz w:val="34"/>
-          <w:szCs w:val="34"/>
-        </w:rPr>
-        <w:t>Chapter</w:t>
-      </w:r>
-      <w:proofErr w:type="spellEnd"/>
+        <w:t>Progress Chapter</w:t>
+      </w:r>
     </w:p>
     <w:p>
       <w:pPr>
@@ -4661,7 +4347,6 @@
       </w:pPr>
       <w:bookmarkStart w:id="34" w:name="_djeb7dc3rlzd" w:colFirst="0" w:colLast="0"/>
       <w:bookmarkEnd w:id="34"/>
-      <w:proofErr w:type="spellStart"/>
       <w:r>
         <w:rPr>
           <w:b/>
@@ -4669,29 +4354,8 @@
           <w:sz w:val="26"/>
           <w:szCs w:val="26"/>
         </w:rPr>
-        <w:t>Progress</w:t>
-      </w:r>
-      <w:proofErr w:type="spellEnd"/>
-      <w:r>
-        <w:rPr>
-          <w:b/>
-          <w:color w:val="000000"/>
-          <w:sz w:val="26"/>
-          <w:szCs w:val="26"/>
-        </w:rPr>
-        <w:t xml:space="preserve"> </w:t>
-      </w:r>
-      <w:proofErr w:type="spellStart"/>
-      <w:r>
-        <w:rPr>
-          <w:b/>
-          <w:color w:val="000000"/>
-          <w:sz w:val="26"/>
-          <w:szCs w:val="26"/>
-        </w:rPr>
-        <w:t>Records</w:t>
-      </w:r>
-      <w:proofErr w:type="spellEnd"/>
+        <w:t>Progress Records</w:t>
+      </w:r>
     </w:p>
     <w:tbl>
       <w:tblPr>
@@ -4750,7 +4414,6 @@
                 <w:szCs w:val="26"/>
               </w:rPr>
             </w:pPr>
-            <w:proofErr w:type="spellStart"/>
             <w:r>
               <w:rPr>
                 <w:b/>
@@ -4758,29 +4421,8 @@
                 <w:sz w:val="22"/>
                 <w:szCs w:val="22"/>
               </w:rPr>
-              <w:t>Team</w:t>
+              <w:t>Team Member</w:t>
             </w:r>
-            <w:proofErr w:type="spellEnd"/>
-            <w:r>
-              <w:rPr>
-                <w:b/>
-                <w:color w:val="000000"/>
-                <w:sz w:val="22"/>
-                <w:szCs w:val="22"/>
-              </w:rPr>
-              <w:t xml:space="preserve"> </w:t>
-            </w:r>
-            <w:proofErr w:type="spellStart"/>
-            <w:r>
-              <w:rPr>
-                <w:b/>
-                <w:color w:val="000000"/>
-                <w:sz w:val="22"/>
-                <w:szCs w:val="22"/>
-              </w:rPr>
-              <w:t>Member</w:t>
-            </w:r>
-            <w:proofErr w:type="spellEnd"/>
           </w:p>
         </w:tc>
         <w:tc>
@@ -4821,19 +4463,8 @@
                 <w:sz w:val="26"/>
                 <w:szCs w:val="26"/>
               </w:rPr>
-              <w:t xml:space="preserve">Performance </w:t>
+              <w:t>Performance Indicators</w:t>
             </w:r>
-            <w:proofErr w:type="spellStart"/>
-            <w:r>
-              <w:rPr>
-                <w:b/>
-                <w:color w:val="000000"/>
-                <w:sz w:val="26"/>
-                <w:szCs w:val="26"/>
-              </w:rPr>
-              <w:t>Indicators</w:t>
-            </w:r>
-            <w:proofErr w:type="spellEnd"/>
           </w:p>
         </w:tc>
         <w:tc>
@@ -4867,7 +4498,6 @@
                 <w:szCs w:val="26"/>
               </w:rPr>
             </w:pPr>
-            <w:proofErr w:type="spellStart"/>
             <w:r>
               <w:rPr>
                 <w:b/>
@@ -4877,7 +4507,6 @@
               </w:rPr>
               <w:t>Value</w:t>
             </w:r>
-            <w:proofErr w:type="spellEnd"/>
           </w:p>
         </w:tc>
         <w:tc>
@@ -4911,7 +4540,6 @@
                 <w:szCs w:val="26"/>
               </w:rPr>
             </w:pPr>
-            <w:proofErr w:type="spellStart"/>
             <w:r>
               <w:rPr>
                 <w:b/>
@@ -4921,7 +4549,6 @@
               </w:rPr>
               <w:t>Description</w:t>
             </w:r>
-            <w:proofErr w:type="spellEnd"/>
           </w:p>
         </w:tc>
       </w:tr>
@@ -5008,34 +4635,14 @@
                 <w:szCs w:val="22"/>
               </w:rPr>
             </w:pPr>
-            <w:proofErr w:type="spellStart"/>
             <w:r>
               <w:rPr>
                 <w:color w:val="000000"/>
                 <w:sz w:val="22"/>
                 <w:szCs w:val="22"/>
               </w:rPr>
-              <w:t>Task</w:t>
+              <w:t>Task Completion</w:t>
             </w:r>
-            <w:proofErr w:type="spellEnd"/>
-            <w:r>
-              <w:rPr>
-                <w:color w:val="000000"/>
-                <w:sz w:val="22"/>
-                <w:szCs w:val="22"/>
-              </w:rPr>
-              <w:t xml:space="preserve"> </w:t>
-            </w:r>
-            <w:proofErr w:type="spellStart"/>
-            <w:r>
-              <w:rPr>
-                <w:color w:val="000000"/>
-                <w:sz w:val="22"/>
-                <w:szCs w:val="22"/>
-              </w:rPr>
-              <w:t>Completion</w:t>
-            </w:r>
-            <w:proofErr w:type="spellEnd"/>
           </w:p>
         </w:tc>
         <w:tc>
@@ -5217,7 +4824,6 @@
       </w:pPr>
       <w:bookmarkStart w:id="39" w:name="_p5x4xkm03wvs" w:colFirst="0" w:colLast="0"/>
       <w:bookmarkEnd w:id="39"/>
-      <w:proofErr w:type="spellStart"/>
       <w:r>
         <w:rPr>
           <w:b/>
@@ -5225,29 +4831,8 @@
           <w:sz w:val="26"/>
           <w:szCs w:val="26"/>
         </w:rPr>
-        <w:t>Cost</w:t>
-      </w:r>
-      <w:proofErr w:type="spellEnd"/>
-      <w:r>
-        <w:rPr>
-          <w:b/>
-          <w:color w:val="000000"/>
-          <w:sz w:val="26"/>
-          <w:szCs w:val="26"/>
-        </w:rPr>
-        <w:t xml:space="preserve"> </w:t>
-      </w:r>
-      <w:proofErr w:type="spellStart"/>
-      <w:r>
-        <w:rPr>
-          <w:b/>
-          <w:color w:val="000000"/>
-          <w:sz w:val="26"/>
-          <w:szCs w:val="26"/>
-        </w:rPr>
-        <w:t>Comparison</w:t>
-      </w:r>
-      <w:proofErr w:type="spellEnd"/>
+        <w:t>Cost Comparison</w:t>
+      </w:r>
     </w:p>
     <w:p/>
     <w:tbl>
@@ -5306,7 +4891,6 @@
                 <w:szCs w:val="26"/>
               </w:rPr>
             </w:pPr>
-            <w:proofErr w:type="spellStart"/>
             <w:r>
               <w:rPr>
                 <w:b/>
@@ -5314,29 +4898,8 @@
                 <w:sz w:val="22"/>
                 <w:szCs w:val="22"/>
               </w:rPr>
-              <w:t>Cost</w:t>
+              <w:t>Cost Component</w:t>
             </w:r>
-            <w:proofErr w:type="spellEnd"/>
-            <w:r>
-              <w:rPr>
-                <w:b/>
-                <w:color w:val="000000"/>
-                <w:sz w:val="22"/>
-                <w:szCs w:val="22"/>
-              </w:rPr>
-              <w:t xml:space="preserve"> </w:t>
-            </w:r>
-            <w:proofErr w:type="spellStart"/>
-            <w:r>
-              <w:rPr>
-                <w:b/>
-                <w:color w:val="000000"/>
-                <w:sz w:val="22"/>
-                <w:szCs w:val="22"/>
-              </w:rPr>
-              <w:t>Component</w:t>
-            </w:r>
-            <w:proofErr w:type="spellEnd"/>
           </w:p>
         </w:tc>
         <w:tc>
@@ -5370,7 +4933,6 @@
                 <w:szCs w:val="26"/>
               </w:rPr>
             </w:pPr>
-            <w:proofErr w:type="spellStart"/>
             <w:r>
               <w:rPr>
                 <w:b/>
@@ -5378,29 +4940,8 @@
                 <w:sz w:val="26"/>
                 <w:szCs w:val="26"/>
               </w:rPr>
-              <w:t>Estimated</w:t>
+              <w:t>Estimated Cost</w:t>
             </w:r>
-            <w:proofErr w:type="spellEnd"/>
-            <w:r>
-              <w:rPr>
-                <w:b/>
-                <w:color w:val="000000"/>
-                <w:sz w:val="26"/>
-                <w:szCs w:val="26"/>
-              </w:rPr>
-              <w:t xml:space="preserve"> </w:t>
-            </w:r>
-            <w:proofErr w:type="spellStart"/>
-            <w:r>
-              <w:rPr>
-                <w:b/>
-                <w:color w:val="000000"/>
-                <w:sz w:val="26"/>
-                <w:szCs w:val="26"/>
-              </w:rPr>
-              <w:t>Cost</w:t>
-            </w:r>
-            <w:proofErr w:type="spellEnd"/>
           </w:p>
         </w:tc>
         <w:tc>
@@ -5441,19 +4982,8 @@
                 <w:sz w:val="26"/>
                 <w:szCs w:val="26"/>
               </w:rPr>
-              <w:t xml:space="preserve">Real </w:t>
+              <w:t>Real Cost</w:t>
             </w:r>
-            <w:proofErr w:type="spellStart"/>
-            <w:r>
-              <w:rPr>
-                <w:b/>
-                <w:color w:val="000000"/>
-                <w:sz w:val="26"/>
-                <w:szCs w:val="26"/>
-              </w:rPr>
-              <w:t>Cost</w:t>
-            </w:r>
-            <w:proofErr w:type="spellEnd"/>
           </w:p>
         </w:tc>
       </w:tr>
@@ -5491,7 +5021,6 @@
                 <w:szCs w:val="22"/>
               </w:rPr>
             </w:pPr>
-            <w:proofErr w:type="spellStart"/>
             <w:r>
               <w:rPr>
                 <w:b/>
@@ -5499,17 +5028,8 @@
                 <w:sz w:val="22"/>
                 <w:szCs w:val="22"/>
               </w:rPr>
-              <w:t>Developer</w:t>
-            </w:r>
-            <w:proofErr w:type="spellEnd"/>
-            <w:r>
-              <w:rPr>
-                <w:b/>
-                <w:color w:val="000000"/>
-                <w:sz w:val="22"/>
-                <w:szCs w:val="22"/>
-              </w:rPr>
-              <w:t xml:space="preserve"> </w:t>
+              <w:lastRenderedPageBreak/>
+              <w:t xml:space="preserve">Developer </w:t>
             </w:r>
           </w:p>
         </w:tc>
@@ -5558,7 +5078,16 @@
                 <w:sz w:val="22"/>
                 <w:szCs w:val="22"/>
               </w:rPr>
-              <w:t>620</w:t>
+              <w:t>66</w:t>
+            </w:r>
+            <w:r>
+              <w:rPr>
+                <w:b/>
+                <w:color w:val="000000"/>
+                <w:sz w:val="22"/>
+                <w:szCs w:val="22"/>
+              </w:rPr>
+              <w:t>0</w:t>
             </w:r>
           </w:p>
         </w:tc>
@@ -5607,7 +5136,25 @@
                 <w:sz w:val="22"/>
                 <w:szCs w:val="22"/>
               </w:rPr>
-              <w:t>710</w:t>
+              <w:t>7</w:t>
+            </w:r>
+            <w:r>
+              <w:rPr>
+                <w:b/>
+                <w:color w:val="000000"/>
+                <w:sz w:val="22"/>
+                <w:szCs w:val="22"/>
+              </w:rPr>
+              <w:t>5</w:t>
+            </w:r>
+            <w:r>
+              <w:rPr>
+                <w:b/>
+                <w:color w:val="000000"/>
+                <w:sz w:val="22"/>
+                <w:szCs w:val="22"/>
+              </w:rPr>
+              <w:t>0</w:t>
             </w:r>
           </w:p>
         </w:tc>
@@ -5646,7 +5193,6 @@
                 <w:szCs w:val="22"/>
               </w:rPr>
             </w:pPr>
-            <w:proofErr w:type="spellStart"/>
             <w:r>
               <w:rPr>
                 <w:b/>
@@ -5654,10 +5200,8 @@
                 <w:sz w:val="22"/>
                 <w:szCs w:val="22"/>
               </w:rPr>
-              <w:lastRenderedPageBreak/>
               <w:t>Amortization</w:t>
             </w:r>
-            <w:proofErr w:type="spellEnd"/>
           </w:p>
         </w:tc>
         <w:tc>
@@ -5775,7 +5319,6 @@
                 <w:szCs w:val="22"/>
               </w:rPr>
             </w:pPr>
-            <w:proofErr w:type="gramStart"/>
             <w:r>
               <w:rPr>
                 <w:b/>
@@ -5783,29 +5326,8 @@
                 <w:sz w:val="22"/>
                 <w:szCs w:val="22"/>
               </w:rPr>
-              <w:t>Total</w:t>
+              <w:t>Total Cost</w:t>
             </w:r>
-            <w:proofErr w:type="gramEnd"/>
-            <w:r>
-              <w:rPr>
-                <w:b/>
-                <w:color w:val="000000"/>
-                <w:sz w:val="22"/>
-                <w:szCs w:val="22"/>
-              </w:rPr>
-              <w:t xml:space="preserve"> </w:t>
-            </w:r>
-            <w:proofErr w:type="spellStart"/>
-            <w:r>
-              <w:rPr>
-                <w:b/>
-                <w:color w:val="000000"/>
-                <w:sz w:val="22"/>
-                <w:szCs w:val="22"/>
-              </w:rPr>
-              <w:t>Cost</w:t>
-            </w:r>
-            <w:proofErr w:type="spellEnd"/>
           </w:p>
         </w:tc>
         <w:tc>
@@ -5853,7 +5375,25 @@
                 <w:sz w:val="22"/>
                 <w:szCs w:val="22"/>
               </w:rPr>
-              <w:t>620</w:t>
+              <w:t>6</w:t>
+            </w:r>
+            <w:r>
+              <w:rPr>
+                <w:b/>
+                <w:color w:val="000000"/>
+                <w:sz w:val="22"/>
+                <w:szCs w:val="22"/>
+              </w:rPr>
+              <w:t>6</w:t>
+            </w:r>
+            <w:r>
+              <w:rPr>
+                <w:b/>
+                <w:color w:val="000000"/>
+                <w:sz w:val="22"/>
+                <w:szCs w:val="22"/>
+              </w:rPr>
+              <w:t>0</w:t>
             </w:r>
           </w:p>
         </w:tc>
@@ -5902,7 +5442,25 @@
                 <w:sz w:val="22"/>
                 <w:szCs w:val="22"/>
               </w:rPr>
-              <w:t>710</w:t>
+              <w:t>7</w:t>
+            </w:r>
+            <w:r>
+              <w:rPr>
+                <w:b/>
+                <w:color w:val="000000"/>
+                <w:sz w:val="22"/>
+                <w:szCs w:val="22"/>
+              </w:rPr>
+              <w:t>5</w:t>
+            </w:r>
+            <w:r>
+              <w:rPr>
+                <w:b/>
+                <w:color w:val="000000"/>
+                <w:sz w:val="22"/>
+                <w:szCs w:val="22"/>
+              </w:rPr>
+              <w:t>0</w:t>
             </w:r>
           </w:p>
         </w:tc>
@@ -5972,27 +5530,7 @@
           <w:szCs w:val="22"/>
           <w:lang w:val="en-GB"/>
         </w:rPr>
-        <w:t xml:space="preserve"> higher than the estimated costs, showing </w:t>
-      </w:r>
-      <w:proofErr w:type="gramStart"/>
-      <w:r>
-        <w:rPr>
-          <w:color w:val="000000"/>
-          <w:sz w:val="22"/>
-          <w:szCs w:val="22"/>
-          <w:lang w:val="en-GB"/>
-        </w:rPr>
-        <w:t>a</w:t>
-      </w:r>
-      <w:proofErr w:type="gramEnd"/>
-      <w:r>
-        <w:rPr>
-          <w:color w:val="000000"/>
-          <w:sz w:val="22"/>
-          <w:szCs w:val="22"/>
-          <w:lang w:val="en-GB"/>
-        </w:rPr>
-        <w:t xml:space="preserve"> overrun compared to the initial budget.</w:t>
+        <w:t xml:space="preserve"> higher than the estimated costs, showing a overrun compared to the initial budget.</w:t>
       </w:r>
     </w:p>
     <w:p>
@@ -6060,35 +5598,7 @@
         <w:rPr>
           <w:lang w:val="en-GB"/>
         </w:rPr>
-        <w:t xml:space="preserve">The </w:t>
-      </w:r>
-      <w:proofErr w:type="spellStart"/>
-      <w:r>
-        <w:rPr>
-          <w:lang w:val="en-GB"/>
-        </w:rPr>
-        <w:t>AirNav</w:t>
-      </w:r>
-      <w:proofErr w:type="spellEnd"/>
-      <w:r>
-        <w:rPr>
-          <w:lang w:val="en-GB"/>
-        </w:rPr>
-        <w:t xml:space="preserve">-Logistics project is progressing well, with all tasks completed successfully. However, a 15% budget overrun occurred due to underestimating the complexity of tasks like API integration and data </w:t>
-      </w:r>
-      <w:proofErr w:type="spellStart"/>
-      <w:r>
-        <w:rPr>
-          <w:lang w:val="en-GB"/>
-        </w:rPr>
-        <w:t>modeling</w:t>
-      </w:r>
-      <w:proofErr w:type="spellEnd"/>
-      <w:r>
-        <w:rPr>
-          <w:lang w:val="en-GB"/>
-        </w:rPr>
-        <w:t xml:space="preserve">. </w:t>
+        <w:t xml:space="preserve">The AirNav-Logistics project is progressing well, with all tasks completed successfully. However, a 15% budget overrun occurred due to underestimating the complexity of tasks like API integration and data modeling. </w:t>
       </w:r>
     </w:p>
     <w:p>
@@ -6160,7 +5670,6 @@
       </w:pPr>
       <w:bookmarkStart w:id="43" w:name="_nhutyrlq1fv5" w:colFirst="0" w:colLast="0"/>
       <w:bookmarkEnd w:id="43"/>
-      <w:proofErr w:type="spellStart"/>
       <w:r>
         <w:rPr>
           <w:b/>
@@ -6169,27 +5678,13 @@
         </w:rPr>
         <w:t>Bibliography</w:t>
       </w:r>
-      <w:proofErr w:type="spellEnd"/>
     </w:p>
     <w:p>
       <w:pPr>
         <w:spacing w:before="240" w:after="240"/>
       </w:pPr>
-      <w:proofErr w:type="spellStart"/>
-      <w:r>
-        <w:t>Intentionally</w:t>
-      </w:r>
-      <w:proofErr w:type="spellEnd"/>
-      <w:r>
-        <w:t xml:space="preserve"> </w:t>
-      </w:r>
-      <w:proofErr w:type="spellStart"/>
-      <w:r>
-        <w:t>blank</w:t>
-      </w:r>
-      <w:proofErr w:type="spellEnd"/>
-      <w:r>
-        <w:t>.</w:t>
+      <w:r>
+        <w:t>Intentionally blank.</w:t>
       </w:r>
     </w:p>
     <w:sectPr>

</xml_diff>

<commit_message>
plannig and progres.. student4 updated
</commit_message>
<xml_diff>
--- a/reports/D02/Student #4/planning and progress report student 4.docx
+++ b/reports/D02/Student #4/planning and progress report student 4.docx
@@ -69,13 +69,23 @@
         </w:r>
       </w:hyperlink>
       <w:hyperlink r:id="rId7">
+        <w:proofErr w:type="spellStart"/>
         <w:r>
           <w:rPr>
             <w:color w:val="1155CC"/>
             <w:u w:val="single"/>
             <w:lang w:val="en-GB"/>
           </w:rPr>
-          <w:t>AirNav-Logistics</w:t>
+          <w:t>AirNav</w:t>
+        </w:r>
+        <w:proofErr w:type="spellEnd"/>
+        <w:r>
+          <w:rPr>
+            <w:color w:val="1155CC"/>
+            <w:u w:val="single"/>
+            <w:lang w:val="en-GB"/>
+          </w:rPr>
+          <w:t>-Logistics</w:t>
         </w:r>
         <w:r>
           <w:rPr>
@@ -115,6 +125,7 @@
       </w:pPr>
       <w:bookmarkStart w:id="1" w:name="_3n43ydgd5ax3" w:colFirst="0" w:colLast="0"/>
       <w:bookmarkEnd w:id="1"/>
+      <w:proofErr w:type="spellStart"/>
       <w:r>
         <w:rPr>
           <w:b/>
@@ -122,7 +133,37 @@
           <w:sz w:val="26"/>
           <w:szCs w:val="26"/>
         </w:rPr>
-        <w:t>Group Members:</w:t>
+        <w:t>Group</w:t>
+      </w:r>
+      <w:proofErr w:type="spellEnd"/>
+      <w:r>
+        <w:rPr>
+          <w:b/>
+          <w:color w:val="000000"/>
+          <w:sz w:val="26"/>
+          <w:szCs w:val="26"/>
+        </w:rPr>
+        <w:t xml:space="preserve"> </w:t>
+      </w:r>
+      <w:proofErr w:type="spellStart"/>
+      <w:r>
+        <w:rPr>
+          <w:b/>
+          <w:color w:val="000000"/>
+          <w:sz w:val="26"/>
+          <w:szCs w:val="26"/>
+        </w:rPr>
+        <w:t>Members</w:t>
+      </w:r>
+      <w:proofErr w:type="spellEnd"/>
+      <w:r>
+        <w:rPr>
+          <w:b/>
+          <w:color w:val="000000"/>
+          <w:sz w:val="26"/>
+          <w:szCs w:val="26"/>
+        </w:rPr>
+        <w:t>:</w:t>
       </w:r>
     </w:p>
     <w:p>
@@ -133,12 +174,28 @@
         </w:numPr>
         <w:spacing w:before="240"/>
       </w:pPr>
-      <w:r>
-        <w:rPr>
-          <w:b/>
-        </w:rPr>
-        <w:t>Garcia de Tejada Delgado, Jose</w:t>
-      </w:r>
+      <w:proofErr w:type="spellStart"/>
+      <w:r>
+        <w:rPr>
+          <w:b/>
+        </w:rPr>
+        <w:t>Garcia</w:t>
+      </w:r>
+      <w:proofErr w:type="spellEnd"/>
+      <w:r>
+        <w:rPr>
+          <w:b/>
+        </w:rPr>
+        <w:t xml:space="preserve"> de Tejada Delgado, </w:t>
+      </w:r>
+      <w:proofErr w:type="spellStart"/>
+      <w:r>
+        <w:rPr>
+          <w:b/>
+        </w:rPr>
+        <w:t>Jose</w:t>
+      </w:r>
+      <w:proofErr w:type="spellEnd"/>
     </w:p>
     <w:p>
       <w:pPr>
@@ -148,8 +205,13 @@
         </w:numPr>
       </w:pPr>
       <w:r>
-        <w:t>Role: Developer</w:t>
-      </w:r>
+        <w:t xml:space="preserve">Role: </w:t>
+      </w:r>
+      <w:proofErr w:type="spellStart"/>
+      <w:r>
+        <w:t>Developer</w:t>
+      </w:r>
+      <w:proofErr w:type="spellEnd"/>
     </w:p>
     <w:p>
       <w:pPr>
@@ -184,8 +246,13 @@
         </w:numPr>
       </w:pPr>
       <w:r>
-        <w:t>Role: Developer</w:t>
-      </w:r>
+        <w:t xml:space="preserve">Role: </w:t>
+      </w:r>
+      <w:proofErr w:type="spellStart"/>
+      <w:r>
+        <w:t>Developer</w:t>
+      </w:r>
+      <w:proofErr w:type="spellEnd"/>
     </w:p>
     <w:p>
       <w:pPr>
@@ -220,8 +287,13 @@
         </w:numPr>
       </w:pPr>
       <w:r>
-        <w:t>Role: Manager, Developer</w:t>
-      </w:r>
+        <w:t xml:space="preserve">Role: Manager, </w:t>
+      </w:r>
+      <w:proofErr w:type="spellStart"/>
+      <w:r>
+        <w:t>Developer</w:t>
+      </w:r>
+      <w:proofErr w:type="spellEnd"/>
     </w:p>
     <w:p>
       <w:pPr>
@@ -241,11 +313,33 @@
           <w:numId w:val="6"/>
         </w:numPr>
       </w:pPr>
-      <w:r>
-        <w:rPr>
-          <w:b/>
-        </w:rPr>
-        <w:t>Gomez Claraco, Nicolas</w:t>
+      <w:proofErr w:type="spellStart"/>
+      <w:r>
+        <w:rPr>
+          <w:b/>
+        </w:rPr>
+        <w:t>Gomez</w:t>
+      </w:r>
+      <w:proofErr w:type="spellEnd"/>
+      <w:r>
+        <w:rPr>
+          <w:b/>
+        </w:rPr>
+        <w:t xml:space="preserve"> </w:t>
+      </w:r>
+      <w:proofErr w:type="spellStart"/>
+      <w:r>
+        <w:rPr>
+          <w:b/>
+        </w:rPr>
+        <w:t>Claraco</w:t>
+      </w:r>
+      <w:proofErr w:type="spellEnd"/>
+      <w:r>
+        <w:rPr>
+          <w:b/>
+        </w:rPr>
+        <w:t>, Nicolas</w:t>
       </w:r>
     </w:p>
     <w:p>
@@ -256,8 +350,13 @@
         </w:numPr>
       </w:pPr>
       <w:r>
-        <w:t>Role: Developer</w:t>
-      </w:r>
+        <w:t xml:space="preserve">Role: </w:t>
+      </w:r>
+      <w:proofErr w:type="spellStart"/>
+      <w:r>
+        <w:t>Developer</w:t>
+      </w:r>
+      <w:proofErr w:type="spellEnd"/>
     </w:p>
     <w:p>
       <w:pPr>
@@ -292,8 +391,21 @@
         </w:numPr>
       </w:pPr>
       <w:r>
-        <w:t>Role: Tester, Developer</w:t>
-      </w:r>
+        <w:t xml:space="preserve">Role: </w:t>
+      </w:r>
+      <w:proofErr w:type="spellStart"/>
+      <w:r>
+        <w:t>Tester</w:t>
+      </w:r>
+      <w:proofErr w:type="spellEnd"/>
+      <w:r>
+        <w:t xml:space="preserve">, </w:t>
+      </w:r>
+      <w:proofErr w:type="spellStart"/>
+      <w:r>
+        <w:t>Developer</w:t>
+      </w:r>
+      <w:proofErr w:type="spellEnd"/>
     </w:p>
     <w:p>
       <w:pPr>
@@ -348,8 +460,36 @@
           <w:szCs w:val="34"/>
         </w:rPr>
         <w:lastRenderedPageBreak/>
-        <w:t>Table of Contents</w:t>
-      </w:r>
+        <w:t xml:space="preserve">Table </w:t>
+      </w:r>
+      <w:proofErr w:type="spellStart"/>
+      <w:r>
+        <w:rPr>
+          <w:b/>
+          <w:sz w:val="34"/>
+          <w:szCs w:val="34"/>
+        </w:rPr>
+        <w:t>of</w:t>
+      </w:r>
+      <w:proofErr w:type="spellEnd"/>
+      <w:r>
+        <w:rPr>
+          <w:b/>
+          <w:sz w:val="34"/>
+          <w:szCs w:val="34"/>
+        </w:rPr>
+        <w:t xml:space="preserve"> </w:t>
+      </w:r>
+      <w:proofErr w:type="spellStart"/>
+      <w:r>
+        <w:rPr>
+          <w:b/>
+          <w:sz w:val="34"/>
+          <w:szCs w:val="34"/>
+        </w:rPr>
+        <w:t>Contents</w:t>
+      </w:r>
+      <w:proofErr w:type="spellEnd"/>
     </w:p>
     <w:p>
       <w:pPr>
@@ -363,8 +503,16 @@
         <w:rPr>
           <w:b/>
         </w:rPr>
-        <w:t>Executive Summary</w:t>
-      </w:r>
+        <w:t xml:space="preserve">Executive </w:t>
+      </w:r>
+      <w:proofErr w:type="spellStart"/>
+      <w:r>
+        <w:rPr>
+          <w:b/>
+        </w:rPr>
+        <w:t>Summary</w:t>
+      </w:r>
+      <w:proofErr w:type="spellEnd"/>
     </w:p>
     <w:p>
       <w:pPr>
@@ -373,11 +521,19 @@
           <w:numId w:val="9"/>
         </w:numPr>
       </w:pPr>
-      <w:r>
-        <w:rPr>
-          <w:b/>
-        </w:rPr>
-        <w:t>Revision Table</w:t>
+      <w:proofErr w:type="spellStart"/>
+      <w:r>
+        <w:rPr>
+          <w:b/>
+        </w:rPr>
+        <w:t>Revision</w:t>
+      </w:r>
+      <w:proofErr w:type="spellEnd"/>
+      <w:r>
+        <w:rPr>
+          <w:b/>
+        </w:rPr>
+        <w:t xml:space="preserve"> Table</w:t>
       </w:r>
     </w:p>
     <w:p>
@@ -387,12 +543,14 @@
           <w:numId w:val="9"/>
         </w:numPr>
       </w:pPr>
+      <w:proofErr w:type="spellStart"/>
       <w:r>
         <w:rPr>
           <w:b/>
         </w:rPr>
         <w:t>Introduction</w:t>
       </w:r>
+      <w:proofErr w:type="spellEnd"/>
     </w:p>
     <w:p>
       <w:pPr>
@@ -401,12 +559,28 @@
           <w:numId w:val="9"/>
         </w:numPr>
       </w:pPr>
-      <w:r>
-        <w:rPr>
-          <w:b/>
-        </w:rPr>
-        <w:t>Planning Chapter</w:t>
-      </w:r>
+      <w:proofErr w:type="spellStart"/>
+      <w:r>
+        <w:rPr>
+          <w:b/>
+        </w:rPr>
+        <w:t>Planning</w:t>
+      </w:r>
+      <w:proofErr w:type="spellEnd"/>
+      <w:r>
+        <w:rPr>
+          <w:b/>
+        </w:rPr>
+        <w:t xml:space="preserve"> </w:t>
+      </w:r>
+      <w:proofErr w:type="spellStart"/>
+      <w:r>
+        <w:rPr>
+          <w:b/>
+        </w:rPr>
+        <w:t>Chapter</w:t>
+      </w:r>
+      <w:proofErr w:type="spellEnd"/>
     </w:p>
     <w:p>
       <w:pPr>
@@ -415,9 +589,19 @@
           <w:numId w:val="9"/>
         </w:numPr>
       </w:pPr>
-      <w:r>
-        <w:t>Tasks Performed</w:t>
-      </w:r>
+      <w:proofErr w:type="spellStart"/>
+      <w:r>
+        <w:t>Tasks</w:t>
+      </w:r>
+      <w:proofErr w:type="spellEnd"/>
+      <w:r>
+        <w:t xml:space="preserve"> </w:t>
+      </w:r>
+      <w:proofErr w:type="spellStart"/>
+      <w:r>
+        <w:t>Performed</w:t>
+      </w:r>
+      <w:proofErr w:type="spellEnd"/>
     </w:p>
     <w:p>
       <w:pPr>
@@ -427,9 +611,35 @@
           <w:numId w:val="9"/>
         </w:numPr>
       </w:pPr>
-      <w:r>
-        <w:t>Screenshots of Development Stages</w:t>
-      </w:r>
+      <w:proofErr w:type="spellStart"/>
+      <w:r>
+        <w:t>Screenshots</w:t>
+      </w:r>
+      <w:proofErr w:type="spellEnd"/>
+      <w:r>
+        <w:t xml:space="preserve"> </w:t>
+      </w:r>
+      <w:proofErr w:type="spellStart"/>
+      <w:r>
+        <w:t>of</w:t>
+      </w:r>
+      <w:proofErr w:type="spellEnd"/>
+      <w:r>
+        <w:t xml:space="preserve"> </w:t>
+      </w:r>
+      <w:proofErr w:type="spellStart"/>
+      <w:r>
+        <w:t>Development</w:t>
+      </w:r>
+      <w:proofErr w:type="spellEnd"/>
+      <w:r>
+        <w:t xml:space="preserve"> </w:t>
+      </w:r>
+      <w:proofErr w:type="spellStart"/>
+      <w:r>
+        <w:t>Stages</w:t>
+      </w:r>
+      <w:proofErr w:type="spellEnd"/>
     </w:p>
     <w:p>
       <w:pPr>
@@ -438,12 +648,22 @@
           <w:numId w:val="9"/>
         </w:numPr>
       </w:pPr>
+      <w:proofErr w:type="spellStart"/>
       <w:r>
         <w:t>E</w:t>
       </w:r>
       <w:r>
-        <w:t>stimated cost</w:t>
-      </w:r>
+        <w:t>stimated</w:t>
+      </w:r>
+      <w:proofErr w:type="spellEnd"/>
+      <w:r>
+        <w:t xml:space="preserve"> </w:t>
+      </w:r>
+      <w:proofErr w:type="spellStart"/>
+      <w:r>
+        <w:t>cost</w:t>
+      </w:r>
+      <w:proofErr w:type="spellEnd"/>
     </w:p>
     <w:p>
       <w:pPr>
@@ -456,13 +676,31 @@
           <w:bCs/>
         </w:rPr>
       </w:pPr>
-      <w:r>
-        <w:rPr>
-          <w:b/>
-          <w:bCs/>
-        </w:rPr>
-        <w:t>Progress chapter</w:t>
-      </w:r>
+      <w:proofErr w:type="spellStart"/>
+      <w:r>
+        <w:rPr>
+          <w:b/>
+          <w:bCs/>
+        </w:rPr>
+        <w:t>Progress</w:t>
+      </w:r>
+      <w:proofErr w:type="spellEnd"/>
+      <w:r>
+        <w:rPr>
+          <w:b/>
+          <w:bCs/>
+        </w:rPr>
+        <w:t xml:space="preserve"> </w:t>
+      </w:r>
+      <w:proofErr w:type="spellStart"/>
+      <w:r>
+        <w:rPr>
+          <w:b/>
+          <w:bCs/>
+        </w:rPr>
+        <w:t>chapter</w:t>
+      </w:r>
+      <w:proofErr w:type="spellEnd"/>
     </w:p>
     <w:p>
       <w:pPr>
@@ -471,9 +709,19 @@
           <w:numId w:val="9"/>
         </w:numPr>
       </w:pPr>
-      <w:r>
-        <w:t>Progress Records</w:t>
-      </w:r>
+      <w:proofErr w:type="spellStart"/>
+      <w:r>
+        <w:t>Progress</w:t>
+      </w:r>
+      <w:proofErr w:type="spellEnd"/>
+      <w:r>
+        <w:t xml:space="preserve"> </w:t>
+      </w:r>
+      <w:proofErr w:type="spellStart"/>
+      <w:r>
+        <w:t>Records</w:t>
+      </w:r>
+      <w:proofErr w:type="spellEnd"/>
     </w:p>
     <w:p>
       <w:pPr>
@@ -482,9 +730,19 @@
           <w:numId w:val="9"/>
         </w:numPr>
       </w:pPr>
-      <w:r>
-        <w:t>Conflicts and Resolution</w:t>
-      </w:r>
+      <w:proofErr w:type="spellStart"/>
+      <w:r>
+        <w:t>Conflicts</w:t>
+      </w:r>
+      <w:proofErr w:type="spellEnd"/>
+      <w:r>
+        <w:t xml:space="preserve"> and </w:t>
+      </w:r>
+      <w:proofErr w:type="spellStart"/>
+      <w:r>
+        <w:t>Resolution</w:t>
+      </w:r>
+      <w:proofErr w:type="spellEnd"/>
     </w:p>
     <w:p>
       <w:pPr>
@@ -493,9 +751,19 @@
           <w:numId w:val="9"/>
         </w:numPr>
       </w:pPr>
-      <w:r>
-        <w:t>Cost Comparison</w:t>
-      </w:r>
+      <w:proofErr w:type="spellStart"/>
+      <w:r>
+        <w:t>Cost</w:t>
+      </w:r>
+      <w:proofErr w:type="spellEnd"/>
+      <w:r>
+        <w:t xml:space="preserve"> </w:t>
+      </w:r>
+      <w:proofErr w:type="spellStart"/>
+      <w:r>
+        <w:t>Comparison</w:t>
+      </w:r>
+      <w:proofErr w:type="spellEnd"/>
     </w:p>
     <w:p>
       <w:pPr>
@@ -504,12 +772,14 @@
           <w:numId w:val="9"/>
         </w:numPr>
       </w:pPr>
+      <w:proofErr w:type="spellStart"/>
       <w:r>
         <w:rPr>
           <w:b/>
         </w:rPr>
         <w:t>Conclusions</w:t>
       </w:r>
+      <w:proofErr w:type="spellEnd"/>
     </w:p>
     <w:p>
       <w:pPr>
@@ -519,12 +789,14 @@
         </w:numPr>
         <w:spacing w:after="240"/>
       </w:pPr>
+      <w:proofErr w:type="spellStart"/>
       <w:r>
         <w:rPr>
           <w:b/>
         </w:rPr>
         <w:t>Bibliography</w:t>
       </w:r>
+      <w:proofErr w:type="spellEnd"/>
     </w:p>
     <w:p>
       <w:pPr>
@@ -726,20 +998,44 @@
           <w:sz w:val="34"/>
           <w:szCs w:val="34"/>
         </w:rPr>
-        <w:t>Executive Summary</w:t>
-      </w:r>
-    </w:p>
-    <w:p>
-      <w:pPr>
-        <w:rPr>
-          <w:lang w:val="en-GB"/>
-        </w:rPr>
-      </w:pPr>
-      <w:r>
-        <w:rPr>
-          <w:lang w:val="en-GB"/>
-        </w:rPr>
-        <w:t>This report seeks to outline the analysis, planning, and current progress of the AirNav-Logistics project, aimed at developing a robust logistics management system for charter flights at airports. It provides a detailed account of the tasks completed, the advancement of key features, and both the estimated and actual budget.</w:t>
+        <w:t xml:space="preserve">Executive </w:t>
+      </w:r>
+      <w:proofErr w:type="spellStart"/>
+      <w:r>
+        <w:rPr>
+          <w:b/>
+          <w:sz w:val="34"/>
+          <w:szCs w:val="34"/>
+        </w:rPr>
+        <w:t>Summary</w:t>
+      </w:r>
+      <w:proofErr w:type="spellEnd"/>
+    </w:p>
+    <w:p>
+      <w:pPr>
+        <w:rPr>
+          <w:lang w:val="en-GB"/>
+        </w:rPr>
+      </w:pPr>
+      <w:r>
+        <w:rPr>
+          <w:lang w:val="en-GB"/>
+        </w:rPr>
+        <w:t xml:space="preserve">This report seeks to outline the analysis, planning, and current progress of the </w:t>
+      </w:r>
+      <w:proofErr w:type="spellStart"/>
+      <w:r>
+        <w:rPr>
+          <w:lang w:val="en-GB"/>
+        </w:rPr>
+        <w:t>AirNav</w:t>
+      </w:r>
+      <w:proofErr w:type="spellEnd"/>
+      <w:r>
+        <w:rPr>
+          <w:lang w:val="en-GB"/>
+        </w:rPr>
+        <w:t>-Logistics project, aimed at developing a robust logistics management system for charter flights at airports. It provides a detailed account of the tasks completed, the advancement of key features, and both the estimated and actual budget.</w:t>
       </w:r>
     </w:p>
     <w:p>
@@ -769,13 +1065,23 @@
       </w:pPr>
       <w:bookmarkStart w:id="16" w:name="_hrjvo73wwidw" w:colFirst="0" w:colLast="0"/>
       <w:bookmarkEnd w:id="16"/>
+      <w:proofErr w:type="spellStart"/>
       <w:r>
         <w:rPr>
           <w:b/>
           <w:sz w:val="34"/>
           <w:szCs w:val="34"/>
         </w:rPr>
-        <w:t>Revision Table</w:t>
+        <w:t>Revision</w:t>
+      </w:r>
+      <w:proofErr w:type="spellEnd"/>
+      <w:r>
+        <w:rPr>
+          <w:b/>
+          <w:sz w:val="34"/>
+          <w:szCs w:val="34"/>
+        </w:rPr>
+        <w:t xml:space="preserve"> Table</w:t>
       </w:r>
     </w:p>
     <w:tbl>
@@ -823,12 +1129,14 @@
             <w:pPr>
               <w:jc w:val="center"/>
             </w:pPr>
+            <w:proofErr w:type="spellStart"/>
             <w:r>
               <w:rPr>
                 <w:b/>
               </w:rPr>
               <w:t>Revision</w:t>
             </w:r>
+            <w:proofErr w:type="spellEnd"/>
           </w:p>
         </w:tc>
         <w:tc>
@@ -879,12 +1187,14 @@
             <w:pPr>
               <w:jc w:val="center"/>
             </w:pPr>
+            <w:proofErr w:type="spellStart"/>
             <w:r>
               <w:rPr>
                 <w:b/>
               </w:rPr>
               <w:t>Description</w:t>
             </w:r>
+            <w:proofErr w:type="spellEnd"/>
           </w:p>
         </w:tc>
       </w:tr>
@@ -1162,7 +1472,21 @@
         <w:rPr>
           <w:lang w:val="en-GB"/>
         </w:rPr>
-        <w:t>This document provides an overview of the analysis, planning, and progress made in the AirNav-Logistics project, developed by team C1.027. The primary objective of the project is to design a system that helps airports efficiently manage resources for charter flights.</w:t>
+        <w:t xml:space="preserve">This document provides an overview of the analysis, planning, and progress made in the </w:t>
+      </w:r>
+      <w:proofErr w:type="spellStart"/>
+      <w:r>
+        <w:rPr>
+          <w:lang w:val="en-GB"/>
+        </w:rPr>
+        <w:t>AirNav</w:t>
+      </w:r>
+      <w:proofErr w:type="spellEnd"/>
+      <w:r>
+        <w:rPr>
+          <w:lang w:val="en-GB"/>
+        </w:rPr>
+        <w:t>-Logistics project, developed by team C1.027. The primary objective of the project is to design a system that helps airports efficiently manage resources for charter flights.</w:t>
       </w:r>
     </w:p>
     <w:p>
@@ -2074,8 +2398,17 @@
           <w:b/>
           <w:lang w:val="en-GB"/>
         </w:rPr>
-        <w:t>3 hour</w:t>
-      </w:r>
+        <w:t xml:space="preserve">3 </w:t>
+      </w:r>
+      <w:proofErr w:type="gramStart"/>
+      <w:r>
+        <w:rPr>
+          <w:b/>
+          <w:lang w:val="en-GB"/>
+        </w:rPr>
+        <w:t>hour</w:t>
+      </w:r>
+      <w:proofErr w:type="gramEnd"/>
     </w:p>
     <w:p>
       <w:pPr>
@@ -2406,7 +2739,47 @@
           <w:sz w:val="26"/>
           <w:szCs w:val="26"/>
         </w:rPr>
-        <w:t>→Group requirements:</w:t>
+        <w:t>→</w:t>
+      </w:r>
+      <w:proofErr w:type="spellStart"/>
+      <w:r>
+        <w:rPr>
+          <w:rFonts w:ascii="Arial Unicode MS" w:eastAsia="Arial Unicode MS" w:hAnsi="Arial Unicode MS" w:cs="Arial Unicode MS"/>
+          <w:b/>
+          <w:sz w:val="26"/>
+          <w:szCs w:val="26"/>
+        </w:rPr>
+        <w:t>Group</w:t>
+      </w:r>
+      <w:proofErr w:type="spellEnd"/>
+      <w:r>
+        <w:rPr>
+          <w:rFonts w:ascii="Arial Unicode MS" w:eastAsia="Arial Unicode MS" w:hAnsi="Arial Unicode MS" w:cs="Arial Unicode MS"/>
+          <w:b/>
+          <w:sz w:val="26"/>
+          <w:szCs w:val="26"/>
+        </w:rPr>
+        <w:t xml:space="preserve"> </w:t>
+      </w:r>
+      <w:proofErr w:type="spellStart"/>
+      <w:r>
+        <w:rPr>
+          <w:rFonts w:ascii="Arial Unicode MS" w:eastAsia="Arial Unicode MS" w:hAnsi="Arial Unicode MS" w:cs="Arial Unicode MS"/>
+          <w:b/>
+          <w:sz w:val="26"/>
+          <w:szCs w:val="26"/>
+        </w:rPr>
+        <w:t>requirements</w:t>
+      </w:r>
+      <w:proofErr w:type="spellEnd"/>
+      <w:r>
+        <w:rPr>
+          <w:rFonts w:ascii="Arial Unicode MS" w:eastAsia="Arial Unicode MS" w:hAnsi="Arial Unicode MS" w:cs="Arial Unicode MS"/>
+          <w:b/>
+          <w:sz w:val="26"/>
+          <w:szCs w:val="26"/>
+        </w:rPr>
+        <w:t>:</w:t>
       </w:r>
     </w:p>
     <w:p>
@@ -2536,7 +2909,15 @@
           <w:b/>
           <w:lang w:val="en-GB"/>
         </w:rPr>
-        <w:t>Description:</w:t>
+        <w:t>Description</w:t>
+      </w:r>
+      <w:proofErr w:type="gramStart"/>
+      <w:r>
+        <w:rPr>
+          <w:b/>
+          <w:lang w:val="en-GB"/>
+        </w:rPr>
+        <w:t>:</w:t>
       </w:r>
       <w:r>
         <w:rPr>
@@ -2549,7 +2930,15 @@
           <w:b/>
           <w:lang w:val="en-GB"/>
         </w:rPr>
-        <w:t xml:space="preserve">: Generated sample data for testing, including two </w:t>
+        <w:t>:</w:t>
+      </w:r>
+      <w:proofErr w:type="gramEnd"/>
+      <w:r>
+        <w:rPr>
+          <w:b/>
+          <w:lang w:val="en-GB"/>
+        </w:rPr>
+        <w:t xml:space="preserve"> Generated sample data for testing, including two </w:t>
       </w:r>
       <w:r>
         <w:rPr>
@@ -2766,11 +3155,19 @@
           <w:numId w:val="2"/>
         </w:numPr>
       </w:pPr>
-      <w:r>
-        <w:rPr>
-          <w:b/>
-        </w:rPr>
-        <w:t>Planned Time:</w:t>
+      <w:proofErr w:type="spellStart"/>
+      <w:r>
+        <w:rPr>
+          <w:b/>
+        </w:rPr>
+        <w:t>Planned</w:t>
+      </w:r>
+      <w:proofErr w:type="spellEnd"/>
+      <w:r>
+        <w:rPr>
+          <w:b/>
+        </w:rPr>
+        <w:t xml:space="preserve"> Time:</w:t>
       </w:r>
       <w:r>
         <w:t xml:space="preserve"> </w:t>
@@ -2779,8 +3176,13 @@
         <w:t>5</w:t>
       </w:r>
       <w:r>
-        <w:t xml:space="preserve"> hours</w:t>
-      </w:r>
+        <w:t xml:space="preserve"> </w:t>
+      </w:r>
+      <w:proofErr w:type="spellStart"/>
+      <w:r>
+        <w:t>hours</w:t>
+      </w:r>
+      <w:proofErr w:type="spellEnd"/>
     </w:p>
     <w:p>
       <w:pPr>
@@ -2803,8 +3205,13 @@
         <w:t>8</w:t>
       </w:r>
       <w:r>
-        <w:t xml:space="preserve"> hours</w:t>
-      </w:r>
+        <w:t xml:space="preserve"> </w:t>
+      </w:r>
+      <w:proofErr w:type="spellStart"/>
+      <w:r>
+        <w:t>hours</w:t>
+      </w:r>
+      <w:proofErr w:type="spellEnd"/>
     </w:p>
     <w:p>
       <w:pPr>
@@ -2976,7 +3383,7 @@
           <w:bCs/>
           <w:lang w:val="en-GB"/>
         </w:rPr>
-        <w:t>8</w:t>
+        <w:t>9</w:t>
       </w:r>
       <w:r>
         <w:rPr>
@@ -3122,6 +3529,216 @@
         </w:rPr>
         <w:t xml:space="preserve"> hour</w:t>
       </w:r>
+      <w:r>
+        <w:rPr>
+          <w:lang w:val="en-GB"/>
+        </w:rPr>
+        <w:t>s</w:t>
+      </w:r>
+    </w:p>
+    <w:p>
+      <w:pPr>
+        <w:spacing w:after="240"/>
+        <w:rPr>
+          <w:lang w:val="en-GB"/>
+        </w:rPr>
+      </w:pPr>
+      <w:r>
+        <w:rPr>
+          <w:b/>
+          <w:bCs/>
+          <w:lang w:val="en-GB"/>
+        </w:rPr>
+        <w:t xml:space="preserve">Task </w:t>
+      </w:r>
+      <w:r>
+        <w:rPr>
+          <w:b/>
+          <w:bCs/>
+          <w:lang w:val="en-GB"/>
+        </w:rPr>
+        <w:t>10</w:t>
+      </w:r>
+      <w:r>
+        <w:rPr>
+          <w:b/>
+          <w:bCs/>
+          <w:lang w:val="en-GB"/>
+        </w:rPr>
+        <w:t xml:space="preserve">: </w:t>
+      </w:r>
+      <w:r>
+        <w:rPr>
+          <w:b/>
+          <w:bCs/>
+          <w:lang w:val="en-GB"/>
+        </w:rPr>
+        <w:t>Create a UML for the entities</w:t>
+      </w:r>
+      <w:r>
+        <w:rPr>
+          <w:b/>
+          <w:bCs/>
+          <w:lang w:val="en-GB"/>
+        </w:rPr>
+        <w:t xml:space="preserve"> </w:t>
+      </w:r>
+    </w:p>
+    <w:p>
+      <w:pPr>
+        <w:numPr>
+          <w:ilvl w:val="0"/>
+          <w:numId w:val="28"/>
+        </w:numPr>
+        <w:spacing w:after="240"/>
+        <w:rPr>
+          <w:lang w:val="en-GB"/>
+        </w:rPr>
+      </w:pPr>
+      <w:r>
+        <w:rPr>
+          <w:b/>
+          <w:bCs/>
+          <w:lang w:val="en-GB"/>
+        </w:rPr>
+        <w:t>Description</w:t>
+      </w:r>
+      <w:r>
+        <w:rPr>
+          <w:lang w:val="en-GB"/>
+        </w:rPr>
+        <w:t xml:space="preserve">: </w:t>
+      </w:r>
+      <w:proofErr w:type="gramStart"/>
+      <w:r>
+        <w:rPr>
+          <w:lang w:val="en-GB"/>
+        </w:rPr>
+        <w:t>The  task</w:t>
+      </w:r>
+      <w:proofErr w:type="gramEnd"/>
+      <w:r>
+        <w:rPr>
+          <w:lang w:val="en-GB"/>
+        </w:rPr>
+        <w:t xml:space="preserve"> involves designing a </w:t>
+      </w:r>
+      <w:proofErr w:type="spellStart"/>
+      <w:r>
+        <w:rPr>
+          <w:lang w:val="en-GB"/>
+        </w:rPr>
+        <w:t>uml</w:t>
+      </w:r>
+      <w:proofErr w:type="spellEnd"/>
+      <w:r>
+        <w:rPr>
+          <w:lang w:val="en-GB"/>
+        </w:rPr>
+        <w:t xml:space="preserve"> diagram that represents all entities and their relationships within the system.</w:t>
+      </w:r>
+    </w:p>
+    <w:p>
+      <w:pPr>
+        <w:numPr>
+          <w:ilvl w:val="0"/>
+          <w:numId w:val="28"/>
+        </w:numPr>
+        <w:spacing w:after="240"/>
+        <w:rPr>
+          <w:lang w:val="en-GB"/>
+        </w:rPr>
+      </w:pPr>
+      <w:r>
+        <w:rPr>
+          <w:b/>
+          <w:bCs/>
+          <w:lang w:val="en-GB"/>
+        </w:rPr>
+        <w:t>Assigned to</w:t>
+      </w:r>
+      <w:r>
+        <w:rPr>
+          <w:lang w:val="en-GB"/>
+        </w:rPr>
+        <w:t>: Nicolás Gómez (developer)</w:t>
+      </w:r>
+    </w:p>
+    <w:p>
+      <w:pPr>
+        <w:numPr>
+          <w:ilvl w:val="0"/>
+          <w:numId w:val="28"/>
+        </w:numPr>
+        <w:spacing w:after="240"/>
+        <w:rPr>
+          <w:lang w:val="en-GB"/>
+        </w:rPr>
+      </w:pPr>
+      <w:r>
+        <w:rPr>
+          <w:b/>
+          <w:bCs/>
+          <w:lang w:val="en-GB"/>
+        </w:rPr>
+        <w:t>Planned Time</w:t>
+      </w:r>
+      <w:r>
+        <w:rPr>
+          <w:lang w:val="en-GB"/>
+        </w:rPr>
+        <w:t xml:space="preserve">: </w:t>
+      </w:r>
+      <w:r>
+        <w:rPr>
+          <w:lang w:val="en-GB"/>
+        </w:rPr>
+        <w:t>1</w:t>
+      </w:r>
+      <w:r>
+        <w:rPr>
+          <w:lang w:val="en-GB"/>
+        </w:rPr>
+        <w:t xml:space="preserve"> hours</w:t>
+      </w:r>
+    </w:p>
+    <w:p>
+      <w:pPr>
+        <w:numPr>
+          <w:ilvl w:val="0"/>
+          <w:numId w:val="28"/>
+        </w:numPr>
+        <w:spacing w:after="240"/>
+        <w:rPr>
+          <w:lang w:val="en-GB"/>
+        </w:rPr>
+      </w:pPr>
+      <w:r>
+        <w:rPr>
+          <w:b/>
+          <w:bCs/>
+          <w:lang w:val="en-GB"/>
+        </w:rPr>
+        <w:t>Actual Time</w:t>
+      </w:r>
+      <w:r>
+        <w:rPr>
+          <w:lang w:val="en-GB"/>
+        </w:rPr>
+        <w:t xml:space="preserve">: </w:t>
+      </w:r>
+      <w:r>
+        <w:rPr>
+          <w:lang w:val="en-GB"/>
+        </w:rPr>
+        <w:t>1</w:t>
+      </w:r>
+      <w:r>
+        <w:rPr>
+          <w:lang w:val="en-GB"/>
+        </w:rPr>
+        <w:t xml:space="preserve"> hour</w:t>
+      </w:r>
     </w:p>
     <w:p>
       <w:pPr>
@@ -3148,6 +3765,7 @@
           <w:szCs w:val="26"/>
         </w:rPr>
       </w:pPr>
+      <w:proofErr w:type="spellStart"/>
       <w:r>
         <w:rPr>
           <w:rFonts w:ascii="Calibri" w:eastAsia="Calibri" w:hAnsi="Calibri" w:cs="Calibri"/>
@@ -3156,8 +3774,75 @@
           <w:sz w:val="26"/>
           <w:szCs w:val="26"/>
         </w:rPr>
-        <w:t>Screenshots of Development Stages</w:t>
-      </w:r>
+        <w:t>Screenshots</w:t>
+      </w:r>
+      <w:proofErr w:type="spellEnd"/>
+      <w:r>
+        <w:rPr>
+          <w:rFonts w:ascii="Calibri" w:eastAsia="Calibri" w:hAnsi="Calibri" w:cs="Calibri"/>
+          <w:b/>
+          <w:color w:val="000000"/>
+          <w:sz w:val="26"/>
+          <w:szCs w:val="26"/>
+        </w:rPr>
+        <w:t xml:space="preserve"> </w:t>
+      </w:r>
+      <w:proofErr w:type="spellStart"/>
+      <w:r>
+        <w:rPr>
+          <w:rFonts w:ascii="Calibri" w:eastAsia="Calibri" w:hAnsi="Calibri" w:cs="Calibri"/>
+          <w:b/>
+          <w:color w:val="000000"/>
+          <w:sz w:val="26"/>
+          <w:szCs w:val="26"/>
+        </w:rPr>
+        <w:t>of</w:t>
+      </w:r>
+      <w:proofErr w:type="spellEnd"/>
+      <w:r>
+        <w:rPr>
+          <w:rFonts w:ascii="Calibri" w:eastAsia="Calibri" w:hAnsi="Calibri" w:cs="Calibri"/>
+          <w:b/>
+          <w:color w:val="000000"/>
+          <w:sz w:val="26"/>
+          <w:szCs w:val="26"/>
+        </w:rPr>
+        <w:t xml:space="preserve"> </w:t>
+      </w:r>
+      <w:proofErr w:type="spellStart"/>
+      <w:r>
+        <w:rPr>
+          <w:rFonts w:ascii="Calibri" w:eastAsia="Calibri" w:hAnsi="Calibri" w:cs="Calibri"/>
+          <w:b/>
+          <w:color w:val="000000"/>
+          <w:sz w:val="26"/>
+          <w:szCs w:val="26"/>
+        </w:rPr>
+        <w:t>Development</w:t>
+      </w:r>
+      <w:proofErr w:type="spellEnd"/>
+      <w:r>
+        <w:rPr>
+          <w:rFonts w:ascii="Calibri" w:eastAsia="Calibri" w:hAnsi="Calibri" w:cs="Calibri"/>
+          <w:b/>
+          <w:color w:val="000000"/>
+          <w:sz w:val="26"/>
+          <w:szCs w:val="26"/>
+        </w:rPr>
+        <w:t xml:space="preserve"> </w:t>
+      </w:r>
+      <w:proofErr w:type="spellStart"/>
+      <w:r>
+        <w:rPr>
+          <w:rFonts w:ascii="Calibri" w:eastAsia="Calibri" w:hAnsi="Calibri" w:cs="Calibri"/>
+          <w:b/>
+          <w:color w:val="000000"/>
+          <w:sz w:val="26"/>
+          <w:szCs w:val="26"/>
+        </w:rPr>
+        <w:t>Stages</w:t>
+      </w:r>
+      <w:proofErr w:type="spellEnd"/>
     </w:p>
     <w:p>
       <w:pPr>
@@ -3213,6 +3898,7 @@
           <w:color w:val="000000"/>
           <w:lang w:val="en-GB"/>
         </w:rPr>
+        <w:lastRenderedPageBreak/>
         <w:drawing>
           <wp:inline distT="0" distB="0" distL="0" distR="0" wp14:anchorId="7E8D10B8" wp14:editId="62DAB1CB">
             <wp:extent cx="3993246" cy="3065366"/>
@@ -3418,6 +4104,7 @@
         </w:rPr>
         <w:t xml:space="preserve">Screenshot of all completed tasks in the "Done" lane, indicating the successful completion of all </w:t>
       </w:r>
+      <w:proofErr w:type="gramStart"/>
       <w:r>
         <w:rPr>
           <w:rFonts w:ascii="Calibri" w:eastAsia="Calibri" w:hAnsi="Calibri" w:cs="Calibri"/>
@@ -3425,6 +4112,7 @@
         </w:rPr>
         <w:t>task</w:t>
       </w:r>
+      <w:proofErr w:type="gramEnd"/>
       <w:r>
         <w:rPr>
           <w:rFonts w:ascii="Calibri" w:eastAsia="Calibri" w:hAnsi="Calibri" w:cs="Calibri"/>
@@ -3942,7 +4630,47 @@
           <w:bCs/>
           <w:lang w:val="en-GB"/>
         </w:rPr>
-        <w:t xml:space="preserve"> hour</w:t>
+        <w:t xml:space="preserve"> </w:t>
+      </w:r>
+      <w:proofErr w:type="gramStart"/>
+      <w:r>
+        <w:rPr>
+          <w:b/>
+          <w:bCs/>
+          <w:lang w:val="en-GB"/>
+        </w:rPr>
+        <w:t>hour</w:t>
+      </w:r>
+      <w:proofErr w:type="gramEnd"/>
+    </w:p>
+    <w:p>
+      <w:pPr>
+        <w:numPr>
+          <w:ilvl w:val="0"/>
+          <w:numId w:val="29"/>
+        </w:numPr>
+        <w:spacing w:before="240" w:after="240"/>
+        <w:rPr>
+          <w:b/>
+          <w:bCs/>
+          <w:lang w:val="en-GB"/>
+        </w:rPr>
+      </w:pPr>
+      <w:r>
+        <w:rPr>
+          <w:b/>
+          <w:bCs/>
+          <w:lang w:val="en-GB"/>
+        </w:rPr>
+        <w:t>Create a UML for the entities</w:t>
+      </w:r>
+      <w:r>
+        <w:rPr>
+          <w:b/>
+          <w:bCs/>
+          <w:lang w:val="en-GB"/>
+        </w:rPr>
+        <w:t>: 1hour</w:t>
       </w:r>
     </w:p>
     <w:p>
@@ -3971,7 +4699,25 @@
           <w:bCs/>
           <w:lang w:val="en-GB"/>
         </w:rPr>
-        <w:t>Total Estimated Hours for Nicolás Gómez Claraco:</w:t>
+        <w:t xml:space="preserve">Total Estimated Hours for Nicolás Gómez </w:t>
+      </w:r>
+      <w:proofErr w:type="spellStart"/>
+      <w:r>
+        <w:rPr>
+          <w:b/>
+          <w:bCs/>
+          <w:lang w:val="en-GB"/>
+        </w:rPr>
+        <w:t>Claraco</w:t>
+      </w:r>
+      <w:proofErr w:type="spellEnd"/>
+      <w:r>
+        <w:rPr>
+          <w:b/>
+          <w:bCs/>
+          <w:lang w:val="en-GB"/>
+        </w:rPr>
+        <w:t>:</w:t>
       </w:r>
       <w:r>
         <w:rPr>
@@ -3987,7 +4733,15 @@
           <w:bCs/>
           <w:lang w:val="en-GB"/>
         </w:rPr>
-        <w:t>31</w:t>
+        <w:t>3</w:t>
+      </w:r>
+      <w:r>
+        <w:rPr>
+          <w:b/>
+          <w:bCs/>
+          <w:lang w:val="en-GB"/>
+        </w:rPr>
+        <w:t>3</w:t>
       </w:r>
       <w:r>
         <w:rPr>
@@ -4035,7 +4789,25 @@
           <w:bCs/>
           <w:lang w:val="en-GB"/>
         </w:rPr>
-        <w:t>Developer (Nicolás Gómez Claraco): €20/hour</w:t>
+        <w:t xml:space="preserve">Developer (Nicolás Gómez </w:t>
+      </w:r>
+      <w:proofErr w:type="spellStart"/>
+      <w:r>
+        <w:rPr>
+          <w:b/>
+          <w:bCs/>
+          <w:lang w:val="en-GB"/>
+        </w:rPr>
+        <w:t>Claraco</w:t>
+      </w:r>
+      <w:proofErr w:type="spellEnd"/>
+      <w:r>
+        <w:rPr>
+          <w:b/>
+          <w:bCs/>
+          <w:lang w:val="en-GB"/>
+        </w:rPr>
+        <w:t>): €20/hour</w:t>
       </w:r>
     </w:p>
     <w:p>
@@ -4057,6 +4829,7 @@
           <w:bCs/>
           <w:lang w:val="en-GB"/>
         </w:rPr>
+        <w:lastRenderedPageBreak/>
         <w:t xml:space="preserve">Total Cost: </w:t>
       </w:r>
       <w:r>
@@ -4073,7 +4846,7 @@
           <w:bCs/>
           <w:lang w:val="en-GB"/>
         </w:rPr>
-        <w:t>2</w:t>
+        <w:t>3</w:t>
       </w:r>
       <w:r>
         <w:rPr>
@@ -4123,7 +4896,6 @@
           <w:bCs/>
           <w:lang w:val="en-GB"/>
         </w:rPr>
-        <w:lastRenderedPageBreak/>
         <w:t>Amortization:</w:t>
       </w:r>
     </w:p>
@@ -4323,14 +5095,34 @@
           <w:szCs w:val="34"/>
         </w:rPr>
       </w:pPr>
+      <w:proofErr w:type="spellStart"/>
       <w:r>
         <w:rPr>
           <w:b/>
           <w:sz w:val="34"/>
           <w:szCs w:val="34"/>
         </w:rPr>
-        <w:t>Progress Chapter</w:t>
-      </w:r>
+        <w:t>Progress</w:t>
+      </w:r>
+      <w:proofErr w:type="spellEnd"/>
+      <w:r>
+        <w:rPr>
+          <w:b/>
+          <w:sz w:val="34"/>
+          <w:szCs w:val="34"/>
+        </w:rPr>
+        <w:t xml:space="preserve"> </w:t>
+      </w:r>
+      <w:proofErr w:type="spellStart"/>
+      <w:r>
+        <w:rPr>
+          <w:b/>
+          <w:sz w:val="34"/>
+          <w:szCs w:val="34"/>
+        </w:rPr>
+        <w:t>Chapter</w:t>
+      </w:r>
+      <w:proofErr w:type="spellEnd"/>
     </w:p>
     <w:p>
       <w:pPr>
@@ -4347,6 +5139,7 @@
       </w:pPr>
       <w:bookmarkStart w:id="34" w:name="_djeb7dc3rlzd" w:colFirst="0" w:colLast="0"/>
       <w:bookmarkEnd w:id="34"/>
+      <w:proofErr w:type="spellStart"/>
       <w:r>
         <w:rPr>
           <w:b/>
@@ -4354,8 +5147,29 @@
           <w:sz w:val="26"/>
           <w:szCs w:val="26"/>
         </w:rPr>
-        <w:t>Progress Records</w:t>
-      </w:r>
+        <w:t>Progress</w:t>
+      </w:r>
+      <w:proofErr w:type="spellEnd"/>
+      <w:r>
+        <w:rPr>
+          <w:b/>
+          <w:color w:val="000000"/>
+          <w:sz w:val="26"/>
+          <w:szCs w:val="26"/>
+        </w:rPr>
+        <w:t xml:space="preserve"> </w:t>
+      </w:r>
+      <w:proofErr w:type="spellStart"/>
+      <w:r>
+        <w:rPr>
+          <w:b/>
+          <w:color w:val="000000"/>
+          <w:sz w:val="26"/>
+          <w:szCs w:val="26"/>
+        </w:rPr>
+        <w:t>Records</w:t>
+      </w:r>
+      <w:proofErr w:type="spellEnd"/>
     </w:p>
     <w:tbl>
       <w:tblPr>
@@ -4414,6 +5228,7 @@
                 <w:szCs w:val="26"/>
               </w:rPr>
             </w:pPr>
+            <w:proofErr w:type="spellStart"/>
             <w:r>
               <w:rPr>
                 <w:b/>
@@ -4421,8 +5236,29 @@
                 <w:sz w:val="22"/>
                 <w:szCs w:val="22"/>
               </w:rPr>
-              <w:t>Team Member</w:t>
+              <w:t>Team</w:t>
             </w:r>
+            <w:proofErr w:type="spellEnd"/>
+            <w:r>
+              <w:rPr>
+                <w:b/>
+                <w:color w:val="000000"/>
+                <w:sz w:val="22"/>
+                <w:szCs w:val="22"/>
+              </w:rPr>
+              <w:t xml:space="preserve"> </w:t>
+            </w:r>
+            <w:proofErr w:type="spellStart"/>
+            <w:r>
+              <w:rPr>
+                <w:b/>
+                <w:color w:val="000000"/>
+                <w:sz w:val="22"/>
+                <w:szCs w:val="22"/>
+              </w:rPr>
+              <w:t>Member</w:t>
+            </w:r>
+            <w:proofErr w:type="spellEnd"/>
           </w:p>
         </w:tc>
         <w:tc>
@@ -4463,8 +5299,19 @@
                 <w:sz w:val="26"/>
                 <w:szCs w:val="26"/>
               </w:rPr>
-              <w:t>Performance Indicators</w:t>
+              <w:t xml:space="preserve">Performance </w:t>
             </w:r>
+            <w:proofErr w:type="spellStart"/>
+            <w:r>
+              <w:rPr>
+                <w:b/>
+                <w:color w:val="000000"/>
+                <w:sz w:val="26"/>
+                <w:szCs w:val="26"/>
+              </w:rPr>
+              <w:t>Indicators</w:t>
+            </w:r>
+            <w:proofErr w:type="spellEnd"/>
           </w:p>
         </w:tc>
         <w:tc>
@@ -4498,6 +5345,7 @@
                 <w:szCs w:val="26"/>
               </w:rPr>
             </w:pPr>
+            <w:proofErr w:type="spellStart"/>
             <w:r>
               <w:rPr>
                 <w:b/>
@@ -4507,6 +5355,7 @@
               </w:rPr>
               <w:t>Value</w:t>
             </w:r>
+            <w:proofErr w:type="spellEnd"/>
           </w:p>
         </w:tc>
         <w:tc>
@@ -4540,6 +5389,7 @@
                 <w:szCs w:val="26"/>
               </w:rPr>
             </w:pPr>
+            <w:proofErr w:type="spellStart"/>
             <w:r>
               <w:rPr>
                 <w:b/>
@@ -4549,6 +5399,7 @@
               </w:rPr>
               <w:t>Description</w:t>
             </w:r>
+            <w:proofErr w:type="spellEnd"/>
           </w:p>
         </w:tc>
       </w:tr>
@@ -4635,14 +5486,34 @@
                 <w:szCs w:val="22"/>
               </w:rPr>
             </w:pPr>
+            <w:proofErr w:type="spellStart"/>
             <w:r>
               <w:rPr>
                 <w:color w:val="000000"/>
                 <w:sz w:val="22"/>
                 <w:szCs w:val="22"/>
               </w:rPr>
-              <w:t>Task Completion</w:t>
+              <w:t>Task</w:t>
             </w:r>
+            <w:proofErr w:type="spellEnd"/>
+            <w:r>
+              <w:rPr>
+                <w:color w:val="000000"/>
+                <w:sz w:val="22"/>
+                <w:szCs w:val="22"/>
+              </w:rPr>
+              <w:t xml:space="preserve"> </w:t>
+            </w:r>
+            <w:proofErr w:type="spellStart"/>
+            <w:r>
+              <w:rPr>
+                <w:color w:val="000000"/>
+                <w:sz w:val="22"/>
+                <w:szCs w:val="22"/>
+              </w:rPr>
+              <w:t>Completion</w:t>
+            </w:r>
+            <w:proofErr w:type="spellEnd"/>
           </w:p>
         </w:tc>
         <w:tc>
@@ -4824,6 +5695,7 @@
       </w:pPr>
       <w:bookmarkStart w:id="39" w:name="_p5x4xkm03wvs" w:colFirst="0" w:colLast="0"/>
       <w:bookmarkEnd w:id="39"/>
+      <w:proofErr w:type="spellStart"/>
       <w:r>
         <w:rPr>
           <w:b/>
@@ -4831,8 +5703,29 @@
           <w:sz w:val="26"/>
           <w:szCs w:val="26"/>
         </w:rPr>
-        <w:t>Cost Comparison</w:t>
-      </w:r>
+        <w:t>Cost</w:t>
+      </w:r>
+      <w:proofErr w:type="spellEnd"/>
+      <w:r>
+        <w:rPr>
+          <w:b/>
+          <w:color w:val="000000"/>
+          <w:sz w:val="26"/>
+          <w:szCs w:val="26"/>
+        </w:rPr>
+        <w:t xml:space="preserve"> </w:t>
+      </w:r>
+      <w:proofErr w:type="spellStart"/>
+      <w:r>
+        <w:rPr>
+          <w:b/>
+          <w:color w:val="000000"/>
+          <w:sz w:val="26"/>
+          <w:szCs w:val="26"/>
+        </w:rPr>
+        <w:t>Comparison</w:t>
+      </w:r>
+      <w:proofErr w:type="spellEnd"/>
     </w:p>
     <w:p/>
     <w:tbl>
@@ -4891,6 +5784,7 @@
                 <w:szCs w:val="26"/>
               </w:rPr>
             </w:pPr>
+            <w:proofErr w:type="spellStart"/>
             <w:r>
               <w:rPr>
                 <w:b/>
@@ -4898,8 +5792,29 @@
                 <w:sz w:val="22"/>
                 <w:szCs w:val="22"/>
               </w:rPr>
-              <w:t>Cost Component</w:t>
+              <w:t>Cost</w:t>
             </w:r>
+            <w:proofErr w:type="spellEnd"/>
+            <w:r>
+              <w:rPr>
+                <w:b/>
+                <w:color w:val="000000"/>
+                <w:sz w:val="22"/>
+                <w:szCs w:val="22"/>
+              </w:rPr>
+              <w:t xml:space="preserve"> </w:t>
+            </w:r>
+            <w:proofErr w:type="spellStart"/>
+            <w:r>
+              <w:rPr>
+                <w:b/>
+                <w:color w:val="000000"/>
+                <w:sz w:val="22"/>
+                <w:szCs w:val="22"/>
+              </w:rPr>
+              <w:t>Component</w:t>
+            </w:r>
+            <w:proofErr w:type="spellEnd"/>
           </w:p>
         </w:tc>
         <w:tc>
@@ -4933,6 +5848,7 @@
                 <w:szCs w:val="26"/>
               </w:rPr>
             </w:pPr>
+            <w:proofErr w:type="spellStart"/>
             <w:r>
               <w:rPr>
                 <w:b/>
@@ -4940,8 +5856,29 @@
                 <w:sz w:val="26"/>
                 <w:szCs w:val="26"/>
               </w:rPr>
-              <w:t>Estimated Cost</w:t>
+              <w:t>Estimated</w:t>
             </w:r>
+            <w:proofErr w:type="spellEnd"/>
+            <w:r>
+              <w:rPr>
+                <w:b/>
+                <w:color w:val="000000"/>
+                <w:sz w:val="26"/>
+                <w:szCs w:val="26"/>
+              </w:rPr>
+              <w:t xml:space="preserve"> </w:t>
+            </w:r>
+            <w:proofErr w:type="spellStart"/>
+            <w:r>
+              <w:rPr>
+                <w:b/>
+                <w:color w:val="000000"/>
+                <w:sz w:val="26"/>
+                <w:szCs w:val="26"/>
+              </w:rPr>
+              <w:t>Cost</w:t>
+            </w:r>
+            <w:proofErr w:type="spellEnd"/>
           </w:p>
         </w:tc>
         <w:tc>
@@ -4982,8 +5919,19 @@
                 <w:sz w:val="26"/>
                 <w:szCs w:val="26"/>
               </w:rPr>
-              <w:t>Real Cost</w:t>
+              <w:t xml:space="preserve">Real </w:t>
             </w:r>
+            <w:proofErr w:type="spellStart"/>
+            <w:r>
+              <w:rPr>
+                <w:b/>
+                <w:color w:val="000000"/>
+                <w:sz w:val="26"/>
+                <w:szCs w:val="26"/>
+              </w:rPr>
+              <w:t>Cost</w:t>
+            </w:r>
+            <w:proofErr w:type="spellEnd"/>
           </w:p>
         </w:tc>
       </w:tr>
@@ -5021,6 +5969,7 @@
                 <w:szCs w:val="22"/>
               </w:rPr>
             </w:pPr>
+            <w:proofErr w:type="spellStart"/>
             <w:r>
               <w:rPr>
                 <w:b/>
@@ -5029,39 +5978,9 @@
                 <w:szCs w:val="22"/>
               </w:rPr>
               <w:lastRenderedPageBreak/>
-              <w:t xml:space="preserve">Developer </w:t>
+              <w:t>Developer</w:t>
             </w:r>
-          </w:p>
-        </w:tc>
-        <w:tc>
-          <w:tcPr>
-            <w:tcW w:w="1815" w:type="dxa"/>
-            <w:tcBorders>
-              <w:top w:val="nil"/>
-              <w:left w:val="nil"/>
-              <w:bottom w:val="nil"/>
-              <w:right w:val="nil"/>
-            </w:tcBorders>
-            <w:tcMar>
-              <w:top w:w="100" w:type="dxa"/>
-              <w:left w:w="100" w:type="dxa"/>
-              <w:bottom w:w="100" w:type="dxa"/>
-              <w:right w:w="100" w:type="dxa"/>
-            </w:tcMar>
-          </w:tcPr>
-          <w:p>
-            <w:pPr>
-              <w:pStyle w:val="Heading3"/>
-              <w:keepNext w:val="0"/>
-              <w:keepLines w:val="0"/>
-              <w:spacing w:before="280"/>
-              <w:rPr>
-                <w:b/>
-                <w:color w:val="000000"/>
-                <w:sz w:val="22"/>
-                <w:szCs w:val="22"/>
-              </w:rPr>
-            </w:pPr>
+            <w:proofErr w:type="spellEnd"/>
             <w:r>
               <w:rPr>
                 <w:b/>
@@ -5069,264 +5988,7 @@
                 <w:sz w:val="22"/>
                 <w:szCs w:val="22"/>
               </w:rPr>
-              <w:t>€</w:t>
-            </w:r>
-            <w:r>
-              <w:rPr>
-                <w:b/>
-                <w:color w:val="000000"/>
-                <w:sz w:val="22"/>
-                <w:szCs w:val="22"/>
-              </w:rPr>
-              <w:t>66</w:t>
-            </w:r>
-            <w:r>
-              <w:rPr>
-                <w:b/>
-                <w:color w:val="000000"/>
-                <w:sz w:val="22"/>
-                <w:szCs w:val="22"/>
-              </w:rPr>
-              <w:t>0</w:t>
-            </w:r>
-          </w:p>
-        </w:tc>
-        <w:tc>
-          <w:tcPr>
-            <w:tcW w:w="1545" w:type="dxa"/>
-            <w:tcBorders>
-              <w:top w:val="nil"/>
-              <w:left w:val="nil"/>
-              <w:bottom w:val="nil"/>
-              <w:right w:val="nil"/>
-            </w:tcBorders>
-            <w:tcMar>
-              <w:top w:w="100" w:type="dxa"/>
-              <w:left w:w="100" w:type="dxa"/>
-              <w:bottom w:w="100" w:type="dxa"/>
-              <w:right w:w="100" w:type="dxa"/>
-            </w:tcMar>
-          </w:tcPr>
-          <w:p>
-            <w:pPr>
-              <w:pStyle w:val="Heading3"/>
-              <w:keepNext w:val="0"/>
-              <w:keepLines w:val="0"/>
-              <w:spacing w:before="280"/>
-              <w:rPr>
-                <w:b/>
-                <w:color w:val="000000"/>
-                <w:sz w:val="22"/>
-                <w:szCs w:val="22"/>
-              </w:rPr>
-            </w:pPr>
-            <w:r>
-              <w:rPr>
-                <w:b/>
-                <w:color w:val="000000"/>
-                <w:sz w:val="22"/>
-                <w:szCs w:val="22"/>
-              </w:rPr>
-              <w:t>€</w:t>
-            </w:r>
-            <w:r>
-              <w:rPr>
-                <w:b/>
-                <w:color w:val="000000"/>
-                <w:sz w:val="22"/>
-                <w:szCs w:val="22"/>
-              </w:rPr>
-              <w:t>7</w:t>
-            </w:r>
-            <w:r>
-              <w:rPr>
-                <w:b/>
-                <w:color w:val="000000"/>
-                <w:sz w:val="22"/>
-                <w:szCs w:val="22"/>
-              </w:rPr>
-              <w:t>5</w:t>
-            </w:r>
-            <w:r>
-              <w:rPr>
-                <w:b/>
-                <w:color w:val="000000"/>
-                <w:sz w:val="22"/>
-                <w:szCs w:val="22"/>
-              </w:rPr>
-              <w:t>0</w:t>
-            </w:r>
-          </w:p>
-        </w:tc>
-      </w:tr>
-      <w:tr>
-        <w:trPr>
-          <w:trHeight w:val="500"/>
-        </w:trPr>
-        <w:tc>
-          <w:tcPr>
-            <w:tcW w:w="2895" w:type="dxa"/>
-            <w:tcBorders>
-              <w:top w:val="nil"/>
-              <w:left w:val="nil"/>
-              <w:bottom w:val="nil"/>
-              <w:right w:val="nil"/>
-            </w:tcBorders>
-            <w:shd w:val="clear" w:color="auto" w:fill="9FC5E8"/>
-            <w:tcMar>
-              <w:top w:w="100" w:type="dxa"/>
-              <w:left w:w="100" w:type="dxa"/>
-              <w:bottom w:w="100" w:type="dxa"/>
-              <w:right w:w="100" w:type="dxa"/>
-            </w:tcMar>
-          </w:tcPr>
-          <w:p>
-            <w:pPr>
-              <w:pStyle w:val="Heading3"/>
-              <w:keepNext w:val="0"/>
-              <w:keepLines w:val="0"/>
-              <w:spacing w:before="280"/>
-              <w:rPr>
-                <w:b/>
-                <w:color w:val="000000"/>
-                <w:sz w:val="22"/>
-                <w:szCs w:val="22"/>
-              </w:rPr>
-            </w:pPr>
-            <w:r>
-              <w:rPr>
-                <w:b/>
-                <w:color w:val="000000"/>
-                <w:sz w:val="22"/>
-                <w:szCs w:val="22"/>
-              </w:rPr>
-              <w:t>Amortization</w:t>
-            </w:r>
-          </w:p>
-        </w:tc>
-        <w:tc>
-          <w:tcPr>
-            <w:tcW w:w="1815" w:type="dxa"/>
-            <w:tcBorders>
-              <w:top w:val="nil"/>
-              <w:left w:val="nil"/>
-              <w:bottom w:val="nil"/>
-              <w:right w:val="nil"/>
-            </w:tcBorders>
-            <w:tcMar>
-              <w:top w:w="100" w:type="dxa"/>
-              <w:left w:w="100" w:type="dxa"/>
-              <w:bottom w:w="100" w:type="dxa"/>
-              <w:right w:w="100" w:type="dxa"/>
-            </w:tcMar>
-          </w:tcPr>
-          <w:p>
-            <w:pPr>
-              <w:pStyle w:val="Heading3"/>
-              <w:keepNext w:val="0"/>
-              <w:keepLines w:val="0"/>
-              <w:spacing w:before="280"/>
-              <w:rPr>
-                <w:b/>
-                <w:color w:val="000000"/>
-                <w:sz w:val="22"/>
-                <w:szCs w:val="22"/>
-              </w:rPr>
-            </w:pPr>
-            <w:r>
-              <w:rPr>
-                <w:b/>
-                <w:color w:val="000000"/>
-                <w:sz w:val="22"/>
-                <w:szCs w:val="22"/>
-              </w:rPr>
-              <w:t>€0.00</w:t>
-            </w:r>
-          </w:p>
-        </w:tc>
-        <w:tc>
-          <w:tcPr>
-            <w:tcW w:w="1545" w:type="dxa"/>
-            <w:tcBorders>
-              <w:top w:val="nil"/>
-              <w:left w:val="nil"/>
-              <w:bottom w:val="nil"/>
-              <w:right w:val="nil"/>
-            </w:tcBorders>
-            <w:tcMar>
-              <w:top w:w="100" w:type="dxa"/>
-              <w:left w:w="100" w:type="dxa"/>
-              <w:bottom w:w="100" w:type="dxa"/>
-              <w:right w:w="100" w:type="dxa"/>
-            </w:tcMar>
-          </w:tcPr>
-          <w:p>
-            <w:pPr>
-              <w:pStyle w:val="Heading3"/>
-              <w:keepNext w:val="0"/>
-              <w:keepLines w:val="0"/>
-              <w:spacing w:before="280"/>
-              <w:rPr>
-                <w:b/>
-                <w:color w:val="000000"/>
-                <w:sz w:val="22"/>
-                <w:szCs w:val="22"/>
-              </w:rPr>
-            </w:pPr>
-            <w:r>
-              <w:rPr>
-                <w:b/>
-                <w:color w:val="000000"/>
-                <w:sz w:val="22"/>
-                <w:szCs w:val="22"/>
-              </w:rPr>
-              <w:t>€0.00</w:t>
-            </w:r>
-          </w:p>
-        </w:tc>
-      </w:tr>
-      <w:tr>
-        <w:trPr>
-          <w:trHeight w:val="500"/>
-        </w:trPr>
-        <w:tc>
-          <w:tcPr>
-            <w:tcW w:w="2895" w:type="dxa"/>
-            <w:tcBorders>
-              <w:top w:val="nil"/>
-              <w:left w:val="nil"/>
-              <w:bottom w:val="nil"/>
-              <w:right w:val="nil"/>
-            </w:tcBorders>
-            <w:shd w:val="clear" w:color="auto" w:fill="9FC5E8"/>
-            <w:tcMar>
-              <w:top w:w="100" w:type="dxa"/>
-              <w:left w:w="100" w:type="dxa"/>
-              <w:bottom w:w="100" w:type="dxa"/>
-              <w:right w:w="100" w:type="dxa"/>
-            </w:tcMar>
-          </w:tcPr>
-          <w:p>
-            <w:pPr>
-              <w:pStyle w:val="Heading3"/>
-              <w:keepNext w:val="0"/>
-              <w:keepLines w:val="0"/>
-              <w:spacing w:before="280"/>
-              <w:rPr>
-                <w:b/>
-                <w:color w:val="000000"/>
-                <w:sz w:val="22"/>
-                <w:szCs w:val="22"/>
-              </w:rPr>
-            </w:pPr>
-            <w:r>
-              <w:rPr>
-                <w:b/>
-                <w:color w:val="000000"/>
-                <w:sz w:val="22"/>
-                <w:szCs w:val="22"/>
-              </w:rPr>
-              <w:t>Total Cost</w:t>
+              <w:t xml:space="preserve"> </w:t>
             </w:r>
           </w:p>
         </w:tc>
@@ -5465,6 +6127,336 @@
           </w:p>
         </w:tc>
       </w:tr>
+      <w:tr>
+        <w:trPr>
+          <w:trHeight w:val="500"/>
+        </w:trPr>
+        <w:tc>
+          <w:tcPr>
+            <w:tcW w:w="2895" w:type="dxa"/>
+            <w:tcBorders>
+              <w:top w:val="nil"/>
+              <w:left w:val="nil"/>
+              <w:bottom w:val="nil"/>
+              <w:right w:val="nil"/>
+            </w:tcBorders>
+            <w:shd w:val="clear" w:color="auto" w:fill="9FC5E8"/>
+            <w:tcMar>
+              <w:top w:w="100" w:type="dxa"/>
+              <w:left w:w="100" w:type="dxa"/>
+              <w:bottom w:w="100" w:type="dxa"/>
+              <w:right w:w="100" w:type="dxa"/>
+            </w:tcMar>
+          </w:tcPr>
+          <w:p>
+            <w:pPr>
+              <w:pStyle w:val="Heading3"/>
+              <w:keepNext w:val="0"/>
+              <w:keepLines w:val="0"/>
+              <w:spacing w:before="280"/>
+              <w:rPr>
+                <w:b/>
+                <w:color w:val="000000"/>
+                <w:sz w:val="22"/>
+                <w:szCs w:val="22"/>
+              </w:rPr>
+            </w:pPr>
+            <w:proofErr w:type="spellStart"/>
+            <w:r>
+              <w:rPr>
+                <w:b/>
+                <w:color w:val="000000"/>
+                <w:sz w:val="22"/>
+                <w:szCs w:val="22"/>
+              </w:rPr>
+              <w:t>Amortization</w:t>
+            </w:r>
+            <w:proofErr w:type="spellEnd"/>
+          </w:p>
+        </w:tc>
+        <w:tc>
+          <w:tcPr>
+            <w:tcW w:w="1815" w:type="dxa"/>
+            <w:tcBorders>
+              <w:top w:val="nil"/>
+              <w:left w:val="nil"/>
+              <w:bottom w:val="nil"/>
+              <w:right w:val="nil"/>
+            </w:tcBorders>
+            <w:tcMar>
+              <w:top w:w="100" w:type="dxa"/>
+              <w:left w:w="100" w:type="dxa"/>
+              <w:bottom w:w="100" w:type="dxa"/>
+              <w:right w:w="100" w:type="dxa"/>
+            </w:tcMar>
+          </w:tcPr>
+          <w:p>
+            <w:pPr>
+              <w:pStyle w:val="Heading3"/>
+              <w:keepNext w:val="0"/>
+              <w:keepLines w:val="0"/>
+              <w:spacing w:before="280"/>
+              <w:rPr>
+                <w:b/>
+                <w:color w:val="000000"/>
+                <w:sz w:val="22"/>
+                <w:szCs w:val="22"/>
+              </w:rPr>
+            </w:pPr>
+            <w:r>
+              <w:rPr>
+                <w:b/>
+                <w:color w:val="000000"/>
+                <w:sz w:val="22"/>
+                <w:szCs w:val="22"/>
+              </w:rPr>
+              <w:t>€0.00</w:t>
+            </w:r>
+          </w:p>
+        </w:tc>
+        <w:tc>
+          <w:tcPr>
+            <w:tcW w:w="1545" w:type="dxa"/>
+            <w:tcBorders>
+              <w:top w:val="nil"/>
+              <w:left w:val="nil"/>
+              <w:bottom w:val="nil"/>
+              <w:right w:val="nil"/>
+            </w:tcBorders>
+            <w:tcMar>
+              <w:top w:w="100" w:type="dxa"/>
+              <w:left w:w="100" w:type="dxa"/>
+              <w:bottom w:w="100" w:type="dxa"/>
+              <w:right w:w="100" w:type="dxa"/>
+            </w:tcMar>
+          </w:tcPr>
+          <w:p>
+            <w:pPr>
+              <w:pStyle w:val="Heading3"/>
+              <w:keepNext w:val="0"/>
+              <w:keepLines w:val="0"/>
+              <w:spacing w:before="280"/>
+              <w:rPr>
+                <w:b/>
+                <w:color w:val="000000"/>
+                <w:sz w:val="22"/>
+                <w:szCs w:val="22"/>
+              </w:rPr>
+            </w:pPr>
+            <w:r>
+              <w:rPr>
+                <w:b/>
+                <w:color w:val="000000"/>
+                <w:sz w:val="22"/>
+                <w:szCs w:val="22"/>
+              </w:rPr>
+              <w:t>€0.00</w:t>
+            </w:r>
+          </w:p>
+        </w:tc>
+      </w:tr>
+      <w:tr>
+        <w:trPr>
+          <w:trHeight w:val="500"/>
+        </w:trPr>
+        <w:tc>
+          <w:tcPr>
+            <w:tcW w:w="2895" w:type="dxa"/>
+            <w:tcBorders>
+              <w:top w:val="nil"/>
+              <w:left w:val="nil"/>
+              <w:bottom w:val="nil"/>
+              <w:right w:val="nil"/>
+            </w:tcBorders>
+            <w:shd w:val="clear" w:color="auto" w:fill="9FC5E8"/>
+            <w:tcMar>
+              <w:top w:w="100" w:type="dxa"/>
+              <w:left w:w="100" w:type="dxa"/>
+              <w:bottom w:w="100" w:type="dxa"/>
+              <w:right w:w="100" w:type="dxa"/>
+            </w:tcMar>
+          </w:tcPr>
+          <w:p>
+            <w:pPr>
+              <w:pStyle w:val="Heading3"/>
+              <w:keepNext w:val="0"/>
+              <w:keepLines w:val="0"/>
+              <w:spacing w:before="280"/>
+              <w:rPr>
+                <w:b/>
+                <w:color w:val="000000"/>
+                <w:sz w:val="22"/>
+                <w:szCs w:val="22"/>
+              </w:rPr>
+            </w:pPr>
+            <w:proofErr w:type="gramStart"/>
+            <w:r>
+              <w:rPr>
+                <w:b/>
+                <w:color w:val="000000"/>
+                <w:sz w:val="22"/>
+                <w:szCs w:val="22"/>
+              </w:rPr>
+              <w:t>Total</w:t>
+            </w:r>
+            <w:proofErr w:type="gramEnd"/>
+            <w:r>
+              <w:rPr>
+                <w:b/>
+                <w:color w:val="000000"/>
+                <w:sz w:val="22"/>
+                <w:szCs w:val="22"/>
+              </w:rPr>
+              <w:t xml:space="preserve"> </w:t>
+            </w:r>
+            <w:proofErr w:type="spellStart"/>
+            <w:r>
+              <w:rPr>
+                <w:b/>
+                <w:color w:val="000000"/>
+                <w:sz w:val="22"/>
+                <w:szCs w:val="22"/>
+              </w:rPr>
+              <w:t>Cost</w:t>
+            </w:r>
+            <w:proofErr w:type="spellEnd"/>
+          </w:p>
+        </w:tc>
+        <w:tc>
+          <w:tcPr>
+            <w:tcW w:w="1815" w:type="dxa"/>
+            <w:tcBorders>
+              <w:top w:val="nil"/>
+              <w:left w:val="nil"/>
+              <w:bottom w:val="nil"/>
+              <w:right w:val="nil"/>
+            </w:tcBorders>
+            <w:tcMar>
+              <w:top w:w="100" w:type="dxa"/>
+              <w:left w:w="100" w:type="dxa"/>
+              <w:bottom w:w="100" w:type="dxa"/>
+              <w:right w:w="100" w:type="dxa"/>
+            </w:tcMar>
+          </w:tcPr>
+          <w:p>
+            <w:pPr>
+              <w:pStyle w:val="Heading3"/>
+              <w:keepNext w:val="0"/>
+              <w:keepLines w:val="0"/>
+              <w:spacing w:before="280"/>
+              <w:rPr>
+                <w:b/>
+                <w:color w:val="000000"/>
+                <w:sz w:val="22"/>
+                <w:szCs w:val="22"/>
+              </w:rPr>
+            </w:pPr>
+            <w:r>
+              <w:rPr>
+                <w:b/>
+                <w:color w:val="000000"/>
+                <w:sz w:val="22"/>
+                <w:szCs w:val="22"/>
+              </w:rPr>
+              <w:t>€</w:t>
+            </w:r>
+            <w:r>
+              <w:rPr>
+                <w:b/>
+                <w:color w:val="000000"/>
+                <w:sz w:val="22"/>
+                <w:szCs w:val="22"/>
+              </w:rPr>
+              <w:t>6</w:t>
+            </w:r>
+            <w:r>
+              <w:rPr>
+                <w:b/>
+                <w:color w:val="000000"/>
+                <w:sz w:val="22"/>
+                <w:szCs w:val="22"/>
+              </w:rPr>
+              <w:t>6</w:t>
+            </w:r>
+            <w:r>
+              <w:rPr>
+                <w:b/>
+                <w:color w:val="000000"/>
+                <w:sz w:val="22"/>
+                <w:szCs w:val="22"/>
+              </w:rPr>
+              <w:t>0</w:t>
+            </w:r>
+          </w:p>
+        </w:tc>
+        <w:tc>
+          <w:tcPr>
+            <w:tcW w:w="1545" w:type="dxa"/>
+            <w:tcBorders>
+              <w:top w:val="nil"/>
+              <w:left w:val="nil"/>
+              <w:bottom w:val="nil"/>
+              <w:right w:val="nil"/>
+            </w:tcBorders>
+            <w:tcMar>
+              <w:top w:w="100" w:type="dxa"/>
+              <w:left w:w="100" w:type="dxa"/>
+              <w:bottom w:w="100" w:type="dxa"/>
+              <w:right w:w="100" w:type="dxa"/>
+            </w:tcMar>
+          </w:tcPr>
+          <w:p>
+            <w:pPr>
+              <w:pStyle w:val="Heading3"/>
+              <w:keepNext w:val="0"/>
+              <w:keepLines w:val="0"/>
+              <w:spacing w:before="280"/>
+              <w:rPr>
+                <w:b/>
+                <w:color w:val="000000"/>
+                <w:sz w:val="22"/>
+                <w:szCs w:val="22"/>
+              </w:rPr>
+            </w:pPr>
+            <w:r>
+              <w:rPr>
+                <w:b/>
+                <w:color w:val="000000"/>
+                <w:sz w:val="22"/>
+                <w:szCs w:val="22"/>
+              </w:rPr>
+              <w:t>€</w:t>
+            </w:r>
+            <w:r>
+              <w:rPr>
+                <w:b/>
+                <w:color w:val="000000"/>
+                <w:sz w:val="22"/>
+                <w:szCs w:val="22"/>
+              </w:rPr>
+              <w:t>7</w:t>
+            </w:r>
+            <w:r>
+              <w:rPr>
+                <w:b/>
+                <w:color w:val="000000"/>
+                <w:sz w:val="22"/>
+                <w:szCs w:val="22"/>
+              </w:rPr>
+              <w:t>5</w:t>
+            </w:r>
+            <w:r>
+              <w:rPr>
+                <w:b/>
+                <w:color w:val="000000"/>
+                <w:sz w:val="22"/>
+                <w:szCs w:val="22"/>
+              </w:rPr>
+              <w:t>0</w:t>
+            </w:r>
+          </w:p>
+        </w:tc>
+      </w:tr>
     </w:tbl>
     <w:p>
       <w:pPr>
@@ -5530,7 +6522,27 @@
           <w:szCs w:val="22"/>
           <w:lang w:val="en-GB"/>
         </w:rPr>
-        <w:t xml:space="preserve"> higher than the estimated costs, showing a overrun compared to the initial budget.</w:t>
+        <w:t xml:space="preserve"> higher than the estimated costs, showing </w:t>
+      </w:r>
+      <w:proofErr w:type="gramStart"/>
+      <w:r>
+        <w:rPr>
+          <w:color w:val="000000"/>
+          <w:sz w:val="22"/>
+          <w:szCs w:val="22"/>
+          <w:lang w:val="en-GB"/>
+        </w:rPr>
+        <w:t>a</w:t>
+      </w:r>
+      <w:proofErr w:type="gramEnd"/>
+      <w:r>
+        <w:rPr>
+          <w:color w:val="000000"/>
+          <w:sz w:val="22"/>
+          <w:szCs w:val="22"/>
+          <w:lang w:val="en-GB"/>
+        </w:rPr>
+        <w:t xml:space="preserve"> overrun compared to the initial budget.</w:t>
       </w:r>
     </w:p>
     <w:p>
@@ -5598,7 +6610,35 @@
         <w:rPr>
           <w:lang w:val="en-GB"/>
         </w:rPr>
-        <w:t xml:space="preserve">The AirNav-Logistics project is progressing well, with all tasks completed successfully. However, a 15% budget overrun occurred due to underestimating the complexity of tasks like API integration and data modeling. </w:t>
+        <w:t xml:space="preserve">The </w:t>
+      </w:r>
+      <w:proofErr w:type="spellStart"/>
+      <w:r>
+        <w:rPr>
+          <w:lang w:val="en-GB"/>
+        </w:rPr>
+        <w:t>AirNav</w:t>
+      </w:r>
+      <w:proofErr w:type="spellEnd"/>
+      <w:r>
+        <w:rPr>
+          <w:lang w:val="en-GB"/>
+        </w:rPr>
+        <w:t xml:space="preserve">-Logistics project is progressing well, with all tasks completed successfully. However, a 15% budget overrun occurred due to underestimating the complexity of tasks like API integration and data </w:t>
+      </w:r>
+      <w:proofErr w:type="spellStart"/>
+      <w:r>
+        <w:rPr>
+          <w:lang w:val="en-GB"/>
+        </w:rPr>
+        <w:t>modeling</w:t>
+      </w:r>
+      <w:proofErr w:type="spellEnd"/>
+      <w:r>
+        <w:rPr>
+          <w:lang w:val="en-GB"/>
+        </w:rPr>
+        <w:t xml:space="preserve">. </w:t>
       </w:r>
     </w:p>
     <w:p>
@@ -5670,6 +6710,7 @@
       </w:pPr>
       <w:bookmarkStart w:id="43" w:name="_nhutyrlq1fv5" w:colFirst="0" w:colLast="0"/>
       <w:bookmarkEnd w:id="43"/>
+      <w:proofErr w:type="spellStart"/>
       <w:r>
         <w:rPr>
           <w:b/>
@@ -5678,13 +6719,27 @@
         </w:rPr>
         <w:t>Bibliography</w:t>
       </w:r>
+      <w:proofErr w:type="spellEnd"/>
     </w:p>
     <w:p>
       <w:pPr>
         <w:spacing w:before="240" w:after="240"/>
       </w:pPr>
-      <w:r>
-        <w:t>Intentionally blank.</w:t>
+      <w:proofErr w:type="spellStart"/>
+      <w:r>
+        <w:t>Intentionally</w:t>
+      </w:r>
+      <w:proofErr w:type="spellEnd"/>
+      <w:r>
+        <w:t xml:space="preserve"> </w:t>
+      </w:r>
+      <w:proofErr w:type="spellStart"/>
+      <w:r>
+        <w:t>blank</w:t>
+      </w:r>
+      <w:proofErr w:type="spellEnd"/>
+      <w:r>
+        <w:t>.</w:t>
       </w:r>
     </w:p>
     <w:sectPr>
@@ -10458,6 +11513,7 @@
   <w:style w:type="character" w:default="1" w:styleId="DefaultParagraphFont">
     <w:name w:val="Default Paragraph Font"/>
     <w:uiPriority w:val="1"/>
+    <w:semiHidden/>
     <w:unhideWhenUsed/>
   </w:style>
   <w:style w:type="table" w:default="1" w:styleId="TableNormal">

</xml_diff>